<commit_message>
Set out notes for WEAVE proposal. Updated data with reduced target list and staging.
</commit_message>
<xml_diff>
--- a/proposal/proposal-doc.docx
+++ b/proposal/proposal-doc.docx
@@ -46,6 +46,250 @@
           <w:lang w:val="en-GB"/>
         </w:rPr>
       </w:pPr>
+      <w:r>
+        <w:rPr>
+          <w:lang w:val="en-GB"/>
+        </w:rPr>
+        <w:t>Notes on what I want to write here:</w:t>
+      </w:r>
+    </w:p>
+    <w:p>
+      <w:pPr>
+        <w:pStyle w:val="NoSpacing"/>
+        <w:numPr>
+          <w:ilvl w:val="0"/>
+          <w:numId w:val="1"/>
+        </w:numPr>
+        <w:rPr>
+          <w:lang w:val="en-GB"/>
+        </w:rPr>
+      </w:pPr>
+      <w:r>
+        <w:rPr>
+          <w:lang w:val="en-GB"/>
+        </w:rPr>
+        <w:t xml:space="preserve">The primary aim of this project is to get velocity information throughout these interacting galaxies. </w:t>
+      </w:r>
+    </w:p>
+    <w:p>
+      <w:pPr>
+        <w:pStyle w:val="NoSpacing"/>
+        <w:numPr>
+          <w:ilvl w:val="1"/>
+          <w:numId w:val="1"/>
+        </w:numPr>
+        <w:rPr>
+          <w:lang w:val="en-GB"/>
+        </w:rPr>
+      </w:pPr>
+      <w:r>
+        <w:rPr>
+          <w:lang w:val="en-GB"/>
+        </w:rPr>
+        <w:t xml:space="preserve">Talk about constraining interaction. </w:t>
+      </w:r>
+    </w:p>
+    <w:p>
+      <w:pPr>
+        <w:pStyle w:val="NoSpacing"/>
+        <w:numPr>
+          <w:ilvl w:val="1"/>
+          <w:numId w:val="1"/>
+        </w:numPr>
+        <w:rPr>
+          <w:lang w:val="en-GB"/>
+        </w:rPr>
+      </w:pPr>
+      <w:r>
+        <w:rPr>
+          <w:lang w:val="en-GB"/>
+        </w:rPr>
+        <w:t>Talk about the Galaxy Zoo Mergers project.</w:t>
+      </w:r>
+    </w:p>
+    <w:p>
+      <w:pPr>
+        <w:pStyle w:val="NoSpacing"/>
+        <w:numPr>
+          <w:ilvl w:val="1"/>
+          <w:numId w:val="1"/>
+        </w:numPr>
+        <w:rPr>
+          <w:lang w:val="en-GB"/>
+        </w:rPr>
+      </w:pPr>
+      <w:r>
+        <w:rPr>
+          <w:lang w:val="en-GB"/>
+        </w:rPr>
+        <w:t>Talk about my code, and how that’s working.</w:t>
+      </w:r>
+    </w:p>
+    <w:p>
+      <w:pPr>
+        <w:pStyle w:val="NoSpacing"/>
+        <w:numPr>
+          <w:ilvl w:val="1"/>
+          <w:numId w:val="1"/>
+        </w:numPr>
+        <w:rPr>
+          <w:lang w:val="en-GB"/>
+        </w:rPr>
+      </w:pPr>
+      <w:r>
+        <w:rPr>
+          <w:lang w:val="en-GB"/>
+        </w:rPr>
+        <w:t>Provide an example of how adding velocity information to this approach could seriously improve statistics.</w:t>
+      </w:r>
+    </w:p>
+    <w:p>
+      <w:pPr>
+        <w:pStyle w:val="NoSpacing"/>
+        <w:numPr>
+          <w:ilvl w:val="1"/>
+          <w:numId w:val="1"/>
+        </w:numPr>
+        <w:rPr>
+          <w:lang w:val="en-GB"/>
+        </w:rPr>
+      </w:pPr>
+      <w:r>
+        <w:rPr>
+          <w:lang w:val="en-GB"/>
+        </w:rPr>
+        <w:t>Relate to how Euclid / WEAVE, providing spectroscopic and velocity information through their surveys will make using my code even better.</w:t>
+      </w:r>
+    </w:p>
+    <w:p>
+      <w:pPr>
+        <w:pStyle w:val="NoSpacing"/>
+        <w:numPr>
+          <w:ilvl w:val="0"/>
+          <w:numId w:val="1"/>
+        </w:numPr>
+        <w:rPr>
+          <w:lang w:val="en-GB"/>
+        </w:rPr>
+      </w:pPr>
+      <w:r>
+        <w:rPr>
+          <w:lang w:val="en-GB"/>
+        </w:rPr>
+        <w:t>A secondary, easy result, is to investigate where star formation is occurring at different stages of the interaction.</w:t>
+      </w:r>
+    </w:p>
+    <w:p>
+      <w:pPr>
+        <w:pStyle w:val="NoSpacing"/>
+        <w:numPr>
+          <w:ilvl w:val="1"/>
+          <w:numId w:val="1"/>
+        </w:numPr>
+        <w:rPr>
+          <w:lang w:val="en-GB"/>
+        </w:rPr>
+      </w:pPr>
+      <w:r>
+        <w:rPr>
+          <w:lang w:val="en-GB"/>
+        </w:rPr>
+        <w:t>We know interactions cause starbursts.</w:t>
+      </w:r>
+    </w:p>
+    <w:p>
+      <w:pPr>
+        <w:pStyle w:val="NoSpacing"/>
+        <w:numPr>
+          <w:ilvl w:val="1"/>
+          <w:numId w:val="1"/>
+        </w:numPr>
+        <w:rPr>
+          <w:lang w:val="en-GB"/>
+        </w:rPr>
+      </w:pPr>
+      <w:r>
+        <w:rPr>
+          <w:lang w:val="en-GB"/>
+        </w:rPr>
+        <w:t>So, where do they happen?</w:t>
+      </w:r>
+    </w:p>
+    <w:p>
+      <w:pPr>
+        <w:pStyle w:val="NoSpacing"/>
+        <w:numPr>
+          <w:ilvl w:val="1"/>
+          <w:numId w:val="1"/>
+        </w:numPr>
+        <w:rPr>
+          <w:lang w:val="en-GB"/>
+        </w:rPr>
+      </w:pPr>
+      <w:r>
+        <w:rPr>
+          <w:lang w:val="en-GB"/>
+        </w:rPr>
+        <w:t>Will compare the star formation occurring in the galactic core compared to that in the tidal features.</w:t>
+      </w:r>
+    </w:p>
+    <w:p>
+      <w:pPr>
+        <w:pStyle w:val="NoSpacing"/>
+        <w:numPr>
+          <w:ilvl w:val="1"/>
+          <w:numId w:val="1"/>
+        </w:numPr>
+        <w:rPr>
+          <w:lang w:val="en-GB"/>
+        </w:rPr>
+      </w:pPr>
+      <w:r>
+        <w:rPr>
+          <w:lang w:val="en-GB"/>
+        </w:rPr>
+        <w:t xml:space="preserve">Due to the size of each target, we will get extremely </w:t>
+      </w:r>
+      <w:proofErr w:type="gramStart"/>
+      <w:r>
+        <w:rPr>
+          <w:lang w:val="en-GB"/>
+        </w:rPr>
+        <w:t>high resolution</w:t>
+      </w:r>
+      <w:proofErr w:type="gramEnd"/>
+      <w:r>
+        <w:rPr>
+          <w:lang w:val="en-GB"/>
+        </w:rPr>
+        <w:t xml:space="preserve"> maps of the star formation happening within them.</w:t>
+      </w:r>
+    </w:p>
+    <w:p>
+      <w:pPr>
+        <w:pStyle w:val="NoSpacing"/>
+        <w:numPr>
+          <w:ilvl w:val="2"/>
+          <w:numId w:val="1"/>
+        </w:numPr>
+        <w:rPr>
+          <w:lang w:val="en-GB"/>
+        </w:rPr>
+      </w:pPr>
+      <w:r>
+        <w:rPr>
+          <w:lang w:val="en-GB"/>
+        </w:rPr>
+        <w:t>Calculate this to see.</w:t>
+      </w:r>
+    </w:p>
+    <w:p>
+      <w:pPr>
+        <w:pStyle w:val="NoSpacing"/>
+        <w:rPr>
+          <w:lang w:val="en-GB"/>
+        </w:rPr>
+      </w:pPr>
     </w:p>
     <w:p>
       <w:pPr>
@@ -68,10 +312,121 @@
     <w:p>
       <w:pPr>
         <w:pStyle w:val="NoSpacing"/>
-        <w:rPr>
-          <w:lang w:val="en-GB"/>
-        </w:rPr>
-      </w:pPr>
+      </w:pPr>
+      <w:r>
+        <w:t>Notes on what I want to write here:</w:t>
+      </w:r>
+    </w:p>
+    <w:p>
+      <w:pPr>
+        <w:pStyle w:val="NoSpacing"/>
+        <w:numPr>
+          <w:ilvl w:val="0"/>
+          <w:numId w:val="2"/>
+        </w:numPr>
+      </w:pPr>
+      <w:r>
+        <w:t>Basically, primary reason I want to use WEAVE here is the massive Field of View.</w:t>
+      </w:r>
+    </w:p>
+    <w:p>
+      <w:pPr>
+        <w:pStyle w:val="NoSpacing"/>
+        <w:numPr>
+          <w:ilvl w:val="1"/>
+          <w:numId w:val="2"/>
+        </w:numPr>
+      </w:pPr>
+      <w:r>
+        <w:t>The colossal FOV of the LIFU means that for the first time we can capture the entire system of these very local systems.</w:t>
+      </w:r>
+    </w:p>
+    <w:p>
+      <w:pPr>
+        <w:pStyle w:val="NoSpacing"/>
+        <w:numPr>
+          <w:ilvl w:val="1"/>
+          <w:numId w:val="2"/>
+        </w:numPr>
+      </w:pPr>
+      <w:r>
+        <w:t>Because these systems are so local, and so large in size, have not got IFU data for any of the given ones (besides Heart, used as comparison).</w:t>
+      </w:r>
+    </w:p>
+    <w:p>
+      <w:pPr>
+        <w:pStyle w:val="NoSpacing"/>
+        <w:numPr>
+          <w:ilvl w:val="0"/>
+          <w:numId w:val="2"/>
+        </w:numPr>
+      </w:pPr>
+      <w:r>
+        <w:t>Extremely large, local galaxies will be an excellent use of WEAVE to show how we can get to the sub-kpc measurements of galaxy emission.</w:t>
+      </w:r>
+    </w:p>
+    <w:p>
+      <w:pPr>
+        <w:pStyle w:val="NoSpacing"/>
+        <w:numPr>
+          <w:ilvl w:val="0"/>
+          <w:numId w:val="2"/>
+        </w:numPr>
+      </w:pPr>
+      <w:r>
+        <w:t>Each galaxy is a very bright one, with the dimmest target having a V band magnitude of 18 magnitude (double check this).</w:t>
+      </w:r>
+    </w:p>
+    <w:p>
+      <w:pPr>
+        <w:pStyle w:val="NoSpacing"/>
+        <w:numPr>
+          <w:ilvl w:val="1"/>
+          <w:numId w:val="2"/>
+        </w:numPr>
+      </w:pPr>
+      <w:r>
+        <w:t>Therefore, to get the outer edges of the disks should be easy.</w:t>
+      </w:r>
+    </w:p>
+    <w:p>
+      <w:pPr>
+        <w:pStyle w:val="NoSpacing"/>
+        <w:numPr>
+          <w:ilvl w:val="1"/>
+          <w:numId w:val="2"/>
+        </w:numPr>
+      </w:pPr>
+      <w:r>
+        <w:t>Tidal features will be no dimmer than mu = 21 mags/arcsec^2.</w:t>
+      </w:r>
+    </w:p>
+    <w:p>
+      <w:pPr>
+        <w:pStyle w:val="NoSpacing"/>
+        <w:numPr>
+          <w:ilvl w:val="0"/>
+          <w:numId w:val="2"/>
+        </w:numPr>
+      </w:pPr>
+      <w:r>
+        <w:t>Can achieve a SNR of 50 with just two hours of exposure on each target.</w:t>
+      </w:r>
+    </w:p>
+    <w:p>
+      <w:pPr>
+        <w:pStyle w:val="NoSpacing"/>
+        <w:numPr>
+          <w:ilvl w:val="0"/>
+          <w:numId w:val="2"/>
+        </w:numPr>
+      </w:pPr>
+      <w:r>
+        <w:t>Hence, asking for 32 hours exposure for full 16 targets. This is a total of 11 interacting systems</w:t>
+      </w:r>
+      <w:r>
+        <w:t xml:space="preserve"> that will be fully observed.</w:t>
+      </w:r>
       <w:bookmarkStart w:id="0" w:name="_GoBack"/>
       <w:bookmarkEnd w:id="0"/>
     </w:p>
@@ -83,6 +438,189 @@
     </w:sectPr>
   </w:body>
 </w:document>
+</file>
+
+<file path=word/numbering.xml><?xml version="1.0" encoding="utf-8"?>
+<w:numbering xmlns:wpc="http://schemas.microsoft.com/office/word/2010/wordprocessingCanvas" xmlns:cx="http://schemas.microsoft.com/office/drawing/2014/chartex" xmlns:cx1="http://schemas.microsoft.com/office/drawing/2015/9/8/chartex" xmlns:cx2="http://schemas.microsoft.com/office/drawing/2015/10/21/chartex" xmlns:cx3="http://schemas.microsoft.com/office/drawing/2016/5/9/chartex" xmlns:cx4="http://schemas.microsoft.com/office/drawing/2016/5/10/chartex" xmlns:cx5="http://schemas.microsoft.com/office/drawing/2016/5/11/chartex" xmlns:cx6="http://schemas.microsoft.com/office/drawing/2016/5/12/chartex" xmlns:cx7="http://schemas.microsoft.com/office/drawing/2016/5/13/chartex" xmlns:cx8="http://schemas.microsoft.com/office/drawing/2016/5/14/chartex" xmlns:mc="http://schemas.openxmlformats.org/markup-compatibility/2006" xmlns:aink="http://schemas.microsoft.com/office/drawing/2016/ink" xmlns:am3d="http://schemas.microsoft.com/office/drawing/2017/model3d" xmlns:o="urn:schemas-microsoft-com:office:office" xmlns:r="http://schemas.openxmlformats.org/officeDocument/2006/relationships" xmlns:m="http://schemas.openxmlformats.org/officeDocument/2006/math" xmlns:v="urn:schemas-microsoft-com:vml" xmlns:wp14="http://schemas.microsoft.com/office/word/2010/wordprocessingDrawing" xmlns:wp="http://schemas.openxmlformats.org/drawingml/2006/wordprocessingDrawing" xmlns:w10="urn:schemas-microsoft-com:office:word" xmlns:w="http://schemas.openxmlformats.org/wordprocessingml/2006/main" xmlns:w14="http://schemas.microsoft.com/office/word/2010/wordml" xmlns:w15="http://schemas.microsoft.com/office/word/2012/wordml" xmlns:w16cid="http://schemas.microsoft.com/office/word/2016/wordml/cid" xmlns:w16se="http://schemas.microsoft.com/office/word/2015/wordml/symex" xmlns:wpg="http://schemas.microsoft.com/office/word/2010/wordprocessingGroup" xmlns:wpi="http://schemas.microsoft.com/office/word/2010/wordprocessingInk" xmlns:wne="http://schemas.microsoft.com/office/word/2006/wordml" xmlns:wps="http://schemas.microsoft.com/office/word/2010/wordprocessingShape" mc:Ignorable="w14 w15 w16se w16cid wp14">
+  <w:abstractNum w:abstractNumId="0" w15:restartNumberingAfterBreak="0">
+    <w:nsid w:val="1FDA2D1B"/>
+    <w:multiLevelType w:val="hybridMultilevel"/>
+    <w:tmpl w:val="50BA57CE"/>
+    <w:lvl w:ilvl="0" w:tplc="0409000F">
+      <w:start w:val="1"/>
+      <w:numFmt w:val="decimal"/>
+      <w:lvlText w:val="%1."/>
+      <w:lvlJc w:val="left"/>
+      <w:pPr>
+        <w:ind w:left="720" w:hanging="360"/>
+      </w:pPr>
+    </w:lvl>
+    <w:lvl w:ilvl="1" w:tplc="04090019">
+      <w:start w:val="1"/>
+      <w:numFmt w:val="lowerLetter"/>
+      <w:lvlText w:val="%2."/>
+      <w:lvlJc w:val="left"/>
+      <w:pPr>
+        <w:ind w:left="1440" w:hanging="360"/>
+      </w:pPr>
+    </w:lvl>
+    <w:lvl w:ilvl="2" w:tplc="0409001B" w:tentative="1">
+      <w:start w:val="1"/>
+      <w:numFmt w:val="lowerRoman"/>
+      <w:lvlText w:val="%3."/>
+      <w:lvlJc w:val="right"/>
+      <w:pPr>
+        <w:ind w:left="2160" w:hanging="180"/>
+      </w:pPr>
+    </w:lvl>
+    <w:lvl w:ilvl="3" w:tplc="0409000F" w:tentative="1">
+      <w:start w:val="1"/>
+      <w:numFmt w:val="decimal"/>
+      <w:lvlText w:val="%4."/>
+      <w:lvlJc w:val="left"/>
+      <w:pPr>
+        <w:ind w:left="2880" w:hanging="360"/>
+      </w:pPr>
+    </w:lvl>
+    <w:lvl w:ilvl="4" w:tplc="04090019" w:tentative="1">
+      <w:start w:val="1"/>
+      <w:numFmt w:val="lowerLetter"/>
+      <w:lvlText w:val="%5."/>
+      <w:lvlJc w:val="left"/>
+      <w:pPr>
+        <w:ind w:left="3600" w:hanging="360"/>
+      </w:pPr>
+    </w:lvl>
+    <w:lvl w:ilvl="5" w:tplc="0409001B" w:tentative="1">
+      <w:start w:val="1"/>
+      <w:numFmt w:val="lowerRoman"/>
+      <w:lvlText w:val="%6."/>
+      <w:lvlJc w:val="right"/>
+      <w:pPr>
+        <w:ind w:left="4320" w:hanging="180"/>
+      </w:pPr>
+    </w:lvl>
+    <w:lvl w:ilvl="6" w:tplc="0409000F" w:tentative="1">
+      <w:start w:val="1"/>
+      <w:numFmt w:val="decimal"/>
+      <w:lvlText w:val="%7."/>
+      <w:lvlJc w:val="left"/>
+      <w:pPr>
+        <w:ind w:left="5040" w:hanging="360"/>
+      </w:pPr>
+    </w:lvl>
+    <w:lvl w:ilvl="7" w:tplc="04090019" w:tentative="1">
+      <w:start w:val="1"/>
+      <w:numFmt w:val="lowerLetter"/>
+      <w:lvlText w:val="%8."/>
+      <w:lvlJc w:val="left"/>
+      <w:pPr>
+        <w:ind w:left="5760" w:hanging="360"/>
+      </w:pPr>
+    </w:lvl>
+    <w:lvl w:ilvl="8" w:tplc="0409001B" w:tentative="1">
+      <w:start w:val="1"/>
+      <w:numFmt w:val="lowerRoman"/>
+      <w:lvlText w:val="%9."/>
+      <w:lvlJc w:val="right"/>
+      <w:pPr>
+        <w:ind w:left="6480" w:hanging="180"/>
+      </w:pPr>
+    </w:lvl>
+  </w:abstractNum>
+  <w:abstractNum w:abstractNumId="1" w15:restartNumberingAfterBreak="0">
+    <w:nsid w:val="3FDD41C0"/>
+    <w:multiLevelType w:val="hybridMultilevel"/>
+    <w:tmpl w:val="43440DC8"/>
+    <w:lvl w:ilvl="0" w:tplc="0409000F">
+      <w:start w:val="1"/>
+      <w:numFmt w:val="decimal"/>
+      <w:lvlText w:val="%1."/>
+      <w:lvlJc w:val="left"/>
+      <w:pPr>
+        <w:ind w:left="720" w:hanging="360"/>
+      </w:pPr>
+    </w:lvl>
+    <w:lvl w:ilvl="1" w:tplc="04090019">
+      <w:start w:val="1"/>
+      <w:numFmt w:val="lowerLetter"/>
+      <w:lvlText w:val="%2."/>
+      <w:lvlJc w:val="left"/>
+      <w:pPr>
+        <w:ind w:left="1440" w:hanging="360"/>
+      </w:pPr>
+    </w:lvl>
+    <w:lvl w:ilvl="2" w:tplc="0409001B">
+      <w:start w:val="1"/>
+      <w:numFmt w:val="lowerRoman"/>
+      <w:lvlText w:val="%3."/>
+      <w:lvlJc w:val="right"/>
+      <w:pPr>
+        <w:ind w:left="2160" w:hanging="180"/>
+      </w:pPr>
+    </w:lvl>
+    <w:lvl w:ilvl="3" w:tplc="0409000F" w:tentative="1">
+      <w:start w:val="1"/>
+      <w:numFmt w:val="decimal"/>
+      <w:lvlText w:val="%4."/>
+      <w:lvlJc w:val="left"/>
+      <w:pPr>
+        <w:ind w:left="2880" w:hanging="360"/>
+      </w:pPr>
+    </w:lvl>
+    <w:lvl w:ilvl="4" w:tplc="04090019" w:tentative="1">
+      <w:start w:val="1"/>
+      <w:numFmt w:val="lowerLetter"/>
+      <w:lvlText w:val="%5."/>
+      <w:lvlJc w:val="left"/>
+      <w:pPr>
+        <w:ind w:left="3600" w:hanging="360"/>
+      </w:pPr>
+    </w:lvl>
+    <w:lvl w:ilvl="5" w:tplc="0409001B" w:tentative="1">
+      <w:start w:val="1"/>
+      <w:numFmt w:val="lowerRoman"/>
+      <w:lvlText w:val="%6."/>
+      <w:lvlJc w:val="right"/>
+      <w:pPr>
+        <w:ind w:left="4320" w:hanging="180"/>
+      </w:pPr>
+    </w:lvl>
+    <w:lvl w:ilvl="6" w:tplc="0409000F" w:tentative="1">
+      <w:start w:val="1"/>
+      <w:numFmt w:val="decimal"/>
+      <w:lvlText w:val="%7."/>
+      <w:lvlJc w:val="left"/>
+      <w:pPr>
+        <w:ind w:left="5040" w:hanging="360"/>
+      </w:pPr>
+    </w:lvl>
+    <w:lvl w:ilvl="7" w:tplc="04090019" w:tentative="1">
+      <w:start w:val="1"/>
+      <w:numFmt w:val="lowerLetter"/>
+      <w:lvlText w:val="%8."/>
+      <w:lvlJc w:val="left"/>
+      <w:pPr>
+        <w:ind w:left="5760" w:hanging="360"/>
+      </w:pPr>
+    </w:lvl>
+    <w:lvl w:ilvl="8" w:tplc="0409001B" w:tentative="1">
+      <w:start w:val="1"/>
+      <w:numFmt w:val="lowerRoman"/>
+      <w:lvlText w:val="%9."/>
+      <w:lvlJc w:val="right"/>
+      <w:pPr>
+        <w:ind w:left="6480" w:hanging="180"/>
+      </w:pPr>
+    </w:lvl>
+  </w:abstractNum>
+  <w:num w:numId="1">
+    <w:abstractNumId w:val="1"/>
+  </w:num>
+  <w:num w:numId="2">
+    <w:abstractNumId w:val="0"/>
+  </w:num>
+</w:numbering>
 </file>
 
 <file path=word/styles.xml><?xml version="1.0" encoding="utf-8"?>

</xml_diff>

<commit_message>
Bashed out proposal text. Need to write technical justification, create figures and edit.
</commit_message>
<xml_diff>
--- a/proposal/proposal-doc.docx
+++ b/proposal/proposal-doc.docx
@@ -50,6 +50,801 @@
         <w:rPr>
           <w:lang w:val="en-GB"/>
         </w:rPr>
+        <w:t xml:space="preserve">Galaxy interaction is a fundamental process that has played a pivotal role in galaxy evolution throughout cosmic history. It induces severe morphological disturbance (cite), the formation of tidal features (cite), large increases in star formation (cite) which often leads to quenching (cite) and, it has been argued, leads to the ignition of nuclear activity in the galactic core (cite). However, how the underlying parameters of an interaction (the mass ratio, relative sizes, impact parameter, etc) influence which processes occurs or which tidal features form is poorly understood. </w:t>
+      </w:r>
+    </w:p>
+    <w:p>
+      <w:pPr>
+        <w:pStyle w:val="NoSpacing"/>
+        <w:rPr>
+          <w:sz w:val="12"/>
+          <w:lang w:val="en-GB"/>
+        </w:rPr>
+      </w:pPr>
+    </w:p>
+    <w:p>
+      <w:pPr>
+        <w:pStyle w:val="NoSpacing"/>
+        <w:rPr>
+          <w:lang w:val="en-GB"/>
+        </w:rPr>
+      </w:pPr>
+      <w:r>
+        <w:rPr>
+          <w:lang w:val="en-GB"/>
+        </w:rPr>
+        <w:t xml:space="preserve">A recent project which attempted to understand this was that of the Galaxy Zoo: Mergers project (cite). This was a citizen science project which utilised a highly efficient N-body simulation to constrain fourteen underlying parameters of a sample of sixty major interacting galaxies. This project was successful in parameterising each of them, and was able to recover their merger history. However, we have been developing new software to mirror this process automatically. This will allow us to apply their constraining methodology to a much larger sample, without having to wait years for the citizen scientist outputs. </w:t>
+      </w:r>
+    </w:p>
+    <w:p>
+      <w:pPr>
+        <w:pStyle w:val="NoSpacing"/>
+        <w:rPr>
+          <w:sz w:val="12"/>
+          <w:lang w:val="en-GB"/>
+        </w:rPr>
+      </w:pPr>
+    </w:p>
+    <w:p>
+      <w:pPr>
+        <w:pStyle w:val="NoSpacing"/>
+        <w:rPr>
+          <w:lang w:val="en-GB"/>
+        </w:rPr>
+      </w:pPr>
+      <w:r>
+        <w:rPr>
+          <w:lang w:val="en-GB"/>
+        </w:rPr>
+        <w:t xml:space="preserve">The code we have developed (cite, in prep link) </w:t>
+      </w:r>
+      <w:r>
+        <w:rPr>
+          <w:lang w:val="en-GB"/>
+        </w:rPr>
+        <w:t>is conducting a flux and morphological matching in order to fin the best fit underlying parameters of these sixty interactions (and their errors). However, there is a key component of an interaction we are missing: that of the velocity. By not knowing where the tidal features are moving, we get multiple degenerate best fit solutions from our models: particularly in the orientation of the interaction. Attaining this information on a subset of our sample (fourteen systems) would allow us to quantify the improvement our method can attain.</w:t>
+      </w:r>
+    </w:p>
+    <w:p>
+      <w:pPr>
+        <w:pStyle w:val="NoSpacing"/>
+        <w:rPr>
+          <w:sz w:val="12"/>
+          <w:lang w:val="en-GB"/>
+        </w:rPr>
+      </w:pPr>
+    </w:p>
+    <w:p>
+      <w:pPr>
+        <w:pStyle w:val="NoSpacing"/>
+        <w:rPr>
+          <w:rFonts w:ascii="Calibri" w:eastAsia="Times New Roman" w:hAnsi="Calibri" w:cs="Calibri"/>
+          <w:color w:val="000000"/>
+        </w:rPr>
+      </w:pPr>
+      <w:r>
+        <w:rPr>
+          <w:lang w:val="en-GB"/>
+        </w:rPr>
+        <w:t xml:space="preserve">A preliminary investigation into </w:t>
+      </w:r>
+      <w:r>
+        <w:rPr>
+          <w:lang w:val="en-GB"/>
+        </w:rPr>
+        <w:t>the improvement of our algorithm for parameterising interacting galaxies is shown in Figure 1</w:t>
+      </w:r>
+      <w:r>
+        <w:rPr>
+          <w:lang w:val="en-GB"/>
+        </w:rPr>
+        <w:t xml:space="preserve"> for the Heart (</w:t>
+      </w:r>
+      <w:r>
+        <w:rPr>
+          <w:rFonts w:ascii="Calibri" w:eastAsia="Times New Roman" w:hAnsi="Calibri" w:cs="Calibri"/>
+          <w:color w:val="000000"/>
+        </w:rPr>
+        <w:t>J155308.62+540950.4</w:t>
+      </w:r>
+      <w:r>
+        <w:rPr>
+          <w:lang w:val="en-GB"/>
+        </w:rPr>
+        <w:t xml:space="preserve">) interacting system. This is one of four of our interacting galaxy sample which has existing IFU data from </w:t>
+      </w:r>
+      <w:proofErr w:type="spellStart"/>
+      <w:r>
+        <w:rPr>
+          <w:lang w:val="en-GB"/>
+        </w:rPr>
+        <w:t>MaNGA</w:t>
+      </w:r>
+      <w:proofErr w:type="spellEnd"/>
+      <w:r>
+        <w:rPr>
+          <w:lang w:val="en-GB"/>
+        </w:rPr>
+        <w:t xml:space="preserve"> (cite).</w:t>
+      </w:r>
+      <w:r>
+        <w:rPr>
+          <w:lang w:val="en-GB"/>
+        </w:rPr>
+        <w:t xml:space="preserve"> The Figure shows contours of increasing probability for the best fit parameters of the system. While there is no appreciable improvement in the sizes and masses of the system, there is significant improvement in position, velocity and orientation of the interaction. </w:t>
+      </w:r>
+      <w:r>
+        <w:rPr>
+          <w:lang w:val="en-GB"/>
+        </w:rPr>
+        <w:t xml:space="preserve">In fact, in the orientation of the system, we completely break the degeneracy existing in it when no velocity information is available. </w:t>
+      </w:r>
+      <w:r>
+        <w:rPr>
+          <w:lang w:val="en-GB"/>
+        </w:rPr>
+        <w:t>This allows us to select a single peak in parameter space of our best fit model, significantly improving its applicability in the field.</w:t>
+      </w:r>
+    </w:p>
+    <w:p>
+      <w:pPr>
+        <w:pStyle w:val="NoSpacing"/>
+        <w:rPr>
+          <w:sz w:val="12"/>
+          <w:lang w:val="en-GB"/>
+        </w:rPr>
+      </w:pPr>
+    </w:p>
+    <w:p>
+      <w:pPr>
+        <w:pStyle w:val="NoSpacing"/>
+        <w:rPr>
+          <w:lang w:val="en-GB"/>
+        </w:rPr>
+      </w:pPr>
+      <w:r>
+        <w:rPr>
+          <w:lang w:val="en-GB"/>
+        </w:rPr>
+        <w:t xml:space="preserve">A second question we </w:t>
+      </w:r>
+      <w:r>
+        <w:rPr>
+          <w:lang w:val="en-GB"/>
+        </w:rPr>
+        <w:t xml:space="preserve">will </w:t>
+      </w:r>
+      <w:r>
+        <w:rPr>
+          <w:lang w:val="en-GB"/>
+        </w:rPr>
+        <w:t xml:space="preserve">answer with this proposal is that of where / if a starburst occurs in an interaction at all. </w:t>
+      </w:r>
+      <w:r>
+        <w:rPr>
+          <w:lang w:val="en-GB"/>
+        </w:rPr>
+        <w:t xml:space="preserve">Often, this question is attempted to be answered with simulations of varying resolution (such as </w:t>
+      </w:r>
+      <w:proofErr w:type="spellStart"/>
+      <w:r>
+        <w:rPr>
+          <w:lang w:val="en-GB"/>
+        </w:rPr>
+        <w:t>Illustris</w:t>
+      </w:r>
+      <w:proofErr w:type="spellEnd"/>
+      <w:r>
+        <w:rPr>
+          <w:lang w:val="en-GB"/>
+        </w:rPr>
+        <w:t xml:space="preserve"> (cite specific paper) or EAGLE (cite specific paper on interaction). However, there is much debate as to when in the interaction or even where in the galaxy a starburst takes place. Is it primarily at the start of the interaction</w:t>
+      </w:r>
+      <w:r>
+        <w:rPr>
+          <w:lang w:val="en-GB"/>
+        </w:rPr>
+        <w:t xml:space="preserve"> (cite)</w:t>
+      </w:r>
+      <w:r>
+        <w:rPr>
+          <w:lang w:val="en-GB"/>
+        </w:rPr>
+        <w:t>, during it or only upon coalescence</w:t>
+      </w:r>
+      <w:r>
+        <w:rPr>
+          <w:lang w:val="en-GB"/>
+        </w:rPr>
+        <w:t xml:space="preserve"> (cite)</w:t>
+      </w:r>
+      <w:r>
+        <w:rPr>
+          <w:lang w:val="en-GB"/>
+        </w:rPr>
+        <w:t>? When the increase in star formation begins, does gas rush to the core of the galaxy and only cause a starburst there</w:t>
+      </w:r>
+      <w:r>
+        <w:rPr>
+          <w:lang w:val="en-GB"/>
+        </w:rPr>
+        <w:t xml:space="preserve"> (cite)</w:t>
+      </w:r>
+      <w:r>
+        <w:rPr>
+          <w:lang w:val="en-GB"/>
+        </w:rPr>
+        <w:t>, or are there significant increases in star formation in the galactic disk and tidal features (cite)?</w:t>
+      </w:r>
+      <w:r>
+        <w:rPr>
+          <w:lang w:val="en-GB"/>
+        </w:rPr>
+        <w:t xml:space="preserve"> The simple fact of the matter is, </w:t>
+      </w:r>
+      <w:r>
+        <w:rPr>
+          <w:b/>
+          <w:lang w:val="en-GB"/>
+        </w:rPr>
+        <w:t xml:space="preserve">direct observations </w:t>
+      </w:r>
+      <w:r>
+        <w:rPr>
+          <w:b/>
+          <w:lang w:val="en-GB"/>
+        </w:rPr>
+        <w:t>localising</w:t>
+      </w:r>
+      <w:r>
+        <w:rPr>
+          <w:b/>
+          <w:lang w:val="en-GB"/>
+        </w:rPr>
+        <w:t xml:space="preserve"> star formation </w:t>
+      </w:r>
+      <w:r>
+        <w:rPr>
+          <w:b/>
+          <w:lang w:val="en-GB"/>
+        </w:rPr>
+        <w:t xml:space="preserve">in interacting galaxies </w:t>
+      </w:r>
+      <w:r>
+        <w:rPr>
+          <w:b/>
+          <w:lang w:val="en-GB"/>
+        </w:rPr>
+        <w:t>is very difficult to come by and, therefore, the answer remains elusive</w:t>
+      </w:r>
+      <w:r>
+        <w:rPr>
+          <w:lang w:val="en-GB"/>
+        </w:rPr>
+        <w:t>.</w:t>
+      </w:r>
+    </w:p>
+    <w:p>
+      <w:pPr>
+        <w:pStyle w:val="NoSpacing"/>
+        <w:rPr>
+          <w:sz w:val="12"/>
+          <w:lang w:val="en-GB"/>
+        </w:rPr>
+      </w:pPr>
+    </w:p>
+    <w:p>
+      <w:pPr>
+        <w:pStyle w:val="NoSpacing"/>
+        <w:rPr>
+          <w:lang w:val="en-GB"/>
+        </w:rPr>
+      </w:pPr>
+      <w:r>
+        <w:rPr>
+          <w:lang w:val="en-GB"/>
+        </w:rPr>
+        <w:t xml:space="preserve">Preliminary work on this has been conducted using a subset of interacting galaxies from the O’Ryan et al (2023) catalogue. This is a large catalogue of interacting galaxies, that we then cross matched with the COSMOS2020 catalogue for photometric information. Those </w:t>
+      </w:r>
+      <w:r>
+        <w:rPr>
+          <w:lang w:val="en-GB"/>
+        </w:rPr>
+        <w:t xml:space="preserve">overlapping examples were broken down into four separate stages of interaction: </w:t>
+      </w:r>
+      <w:r>
+        <w:rPr>
+          <w:lang w:val="en-GB"/>
+        </w:rPr>
+        <w:t xml:space="preserve">stage 1 </w:t>
+      </w:r>
+      <w:proofErr w:type="gramStart"/>
+      <w:r>
+        <w:rPr>
+          <w:lang w:val="en-GB"/>
+        </w:rPr>
+        <w:t>-  approaching</w:t>
+      </w:r>
+      <w:proofErr w:type="gramEnd"/>
+      <w:r>
+        <w:rPr>
+          <w:lang w:val="en-GB"/>
+        </w:rPr>
+        <w:t xml:space="preserve">, stage 2 – contact made (disturbance visible), stage 3 </w:t>
+      </w:r>
+      <w:r>
+        <w:rPr>
+          <w:lang w:val="en-GB"/>
+        </w:rPr>
+        <w:t xml:space="preserve">– past contact (tidal features formed), stage 4 – coalescing and their total stellar masses </w:t>
+      </w:r>
+      <w:r>
+        <w:rPr>
+          <w:lang w:val="en-GB"/>
+        </w:rPr>
+        <w:lastRenderedPageBreak/>
+        <w:t xml:space="preserve">and star formation rates investigated. The results from this (shown in Figure </w:t>
+      </w:r>
+      <w:r>
+        <w:rPr>
+          <w:lang w:val="en-GB"/>
+        </w:rPr>
+        <w:t>2</w:t>
+      </w:r>
+      <w:r>
+        <w:rPr>
+          <w:lang w:val="en-GB"/>
+        </w:rPr>
+        <w:t xml:space="preserve">) indicates that star formation enhancement occurs primarily in the third and fourth stages of interaction. </w:t>
+      </w:r>
+      <w:r>
+        <w:rPr>
+          <w:b/>
+          <w:lang w:val="en-GB"/>
+        </w:rPr>
+        <w:t>However, it is important to note that these only answer one of our two questions</w:t>
+      </w:r>
+      <w:r>
+        <w:rPr>
+          <w:b/>
+          <w:lang w:val="en-GB"/>
+        </w:rPr>
+        <w:t xml:space="preserve"> and is also purely based on photometric fitting of these galaxies.</w:t>
+      </w:r>
+    </w:p>
+    <w:p>
+      <w:pPr>
+        <w:pStyle w:val="NoSpacing"/>
+        <w:rPr>
+          <w:sz w:val="12"/>
+          <w:lang w:val="en-GB"/>
+        </w:rPr>
+      </w:pPr>
+      <w:r>
+        <w:rPr>
+          <w:sz w:val="12"/>
+          <w:lang w:val="en-GB"/>
+        </w:rPr>
+        <w:t xml:space="preserve"> </w:t>
+      </w:r>
+    </w:p>
+    <w:p>
+      <w:pPr>
+        <w:pStyle w:val="NoSpacing"/>
+        <w:rPr>
+          <w:lang w:val="en-GB"/>
+        </w:rPr>
+      </w:pPr>
+      <w:r>
+        <w:rPr>
+          <w:lang w:val="en-GB"/>
+        </w:rPr>
+        <w:t xml:space="preserve">The </w:t>
+      </w:r>
+      <w:r>
+        <w:rPr>
+          <w:lang w:val="en-GB"/>
+        </w:rPr>
+        <w:t xml:space="preserve">eleven </w:t>
+      </w:r>
+      <w:r>
+        <w:rPr>
+          <w:lang w:val="en-GB"/>
+        </w:rPr>
+        <w:t>systems we propose</w:t>
+      </w:r>
+      <w:r>
+        <w:rPr>
+          <w:lang w:val="en-GB"/>
+        </w:rPr>
+        <w:t xml:space="preserve"> (shown in Figure 3)</w:t>
+      </w:r>
+      <w:r>
+        <w:rPr>
+          <w:lang w:val="en-GB"/>
+        </w:rPr>
+        <w:t xml:space="preserve"> to observe are of a variety of stages</w:t>
+      </w:r>
+      <w:r>
+        <w:rPr>
+          <w:lang w:val="en-GB"/>
+        </w:rPr>
+        <w:t xml:space="preserve"> of interaction with</w:t>
+      </w:r>
+      <w:r>
+        <w:rPr>
+          <w:lang w:val="en-GB"/>
+        </w:rPr>
+        <w:t xml:space="preserve"> similar mass ratios and gas content.</w:t>
+      </w:r>
+      <w:r>
+        <w:rPr>
+          <w:lang w:val="en-GB"/>
+        </w:rPr>
+        <w:t xml:space="preserve"> Two systems are in stage 1 and 2 while three are in stage 3 and 4. Often, the interactions themselves are so large that observing the primary and secondary of the interaction must be done with two separate observations. This is specific to stage 2 and 3 primarily as the two galaxies are fully separate and distinct. We elect to add an additional system to stages 3 and 4 as our preliminary results indicate this is where we should observe our star formation enhancement, and the power will be localising them. </w:t>
+      </w:r>
+    </w:p>
+    <w:p>
+      <w:pPr>
+        <w:pStyle w:val="NoSpacing"/>
+        <w:rPr>
+          <w:sz w:val="12"/>
+          <w:lang w:val="en-GB"/>
+        </w:rPr>
+      </w:pPr>
+    </w:p>
+    <w:p>
+      <w:pPr>
+        <w:pStyle w:val="NoSpacing"/>
+        <w:rPr>
+          <w:lang w:val="en-GB"/>
+        </w:rPr>
+      </w:pPr>
+      <w:r>
+        <w:rPr>
+          <w:lang w:val="en-GB"/>
+        </w:rPr>
+        <w:t xml:space="preserve">It is important to note that using </w:t>
+      </w:r>
+      <w:r>
+        <w:rPr>
+          <w:lang w:val="en-GB"/>
+        </w:rPr>
+        <w:t>WEAVE gives us a unique opportunity to investigate where and when a star burst occurs in interacting galaxies by looking at the most massive, fully constrained samples in the local universe. The large Field-of-View required to view these systems with an IFU (</w:t>
+      </w:r>
+      <w:r>
+        <w:rPr>
+          <w:b/>
+          <w:lang w:val="en-GB"/>
+        </w:rPr>
+        <w:t>and only available with WEAVE</w:t>
+      </w:r>
+      <w:r>
+        <w:rPr>
+          <w:lang w:val="en-GB"/>
+        </w:rPr>
+        <w:t xml:space="preserve">) means that a full star formation or velocity map of these entire systems has never been created. With the closes system being at z = N, we will be able to achieve a huge resolution of </w:t>
+      </w:r>
+      <w:proofErr w:type="spellStart"/>
+      <w:r>
+        <w:rPr>
+          <w:lang w:val="en-GB"/>
+        </w:rPr>
+        <w:t>Xpc</w:t>
+      </w:r>
+      <w:proofErr w:type="spellEnd"/>
+      <w:r>
+        <w:rPr>
+          <w:lang w:val="en-GB"/>
+        </w:rPr>
+        <w:t xml:space="preserve"> / fibre. We will be able to map exactly where star formation is occurring in these systems, and exactly how the tidal features are moving in </w:t>
+      </w:r>
+      <w:proofErr w:type="gramStart"/>
+      <w:r>
+        <w:rPr>
+          <w:lang w:val="en-GB"/>
+        </w:rPr>
+        <w:t>three dimensional</w:t>
+      </w:r>
+      <w:proofErr w:type="gramEnd"/>
+      <w:r>
+        <w:rPr>
+          <w:lang w:val="en-GB"/>
+        </w:rPr>
+        <w:t xml:space="preserve"> space.</w:t>
+      </w:r>
+    </w:p>
+    <w:p>
+      <w:pPr>
+        <w:pStyle w:val="NoSpacing"/>
+        <w:rPr>
+          <w:sz w:val="12"/>
+          <w:lang w:val="en-GB"/>
+        </w:rPr>
+      </w:pPr>
+    </w:p>
+    <w:p>
+      <w:pPr>
+        <w:pStyle w:val="NoSpacing"/>
+        <w:rPr>
+          <w:lang w:val="en-GB"/>
+        </w:rPr>
+      </w:pPr>
+      <w:r>
+        <w:rPr>
+          <w:lang w:val="en-GB"/>
+        </w:rPr>
+        <w:t xml:space="preserve">We believe this is an excellent pioneering use of WEAVE, to demonstrate that it can break boundaries even with </w:t>
+      </w:r>
+      <w:proofErr w:type="spellStart"/>
+      <w:r>
+        <w:rPr>
+          <w:lang w:val="en-GB"/>
+        </w:rPr>
+        <w:t>well studied</w:t>
+      </w:r>
+      <w:proofErr w:type="spellEnd"/>
+      <w:r>
+        <w:rPr>
+          <w:lang w:val="en-GB"/>
+        </w:rPr>
+        <w:t xml:space="preserve"> and understood systems. We will publish two papers from the results of this observing run. The first will be on the degeneracy breaking ability of adding velocity information to our parameterising software, and conducting a full parameterisation of all systems observed. The second will be a paper on studying precisely where and when star formation is enhanced in major, wet interacting systems.</w:t>
+      </w:r>
+    </w:p>
+    <w:p>
+      <w:pPr>
+        <w:pStyle w:val="NoSpacing"/>
+        <w:rPr>
+          <w:sz w:val="12"/>
+          <w:lang w:val="en-GB"/>
+        </w:rPr>
+      </w:pPr>
+    </w:p>
+    <w:p>
+      <w:pPr>
+        <w:pStyle w:val="NoSpacing"/>
+        <w:rPr>
+          <w:u w:val="single"/>
+          <w:lang w:val="en-GB"/>
+        </w:rPr>
+      </w:pPr>
+      <w:r>
+        <w:rPr>
+          <w:u w:val="single"/>
+          <w:lang w:val="en-GB"/>
+        </w:rPr>
+        <w:t>Figure 1 Caption:</w:t>
+      </w:r>
+    </w:p>
+    <w:p>
+      <w:pPr>
+        <w:pStyle w:val="NoSpacing"/>
+        <w:rPr>
+          <w:lang w:val="en-GB"/>
+        </w:rPr>
+      </w:pPr>
+      <w:r>
+        <w:rPr>
+          <w:lang w:val="en-GB"/>
+        </w:rPr>
+        <w:t>Probability distribution of the best fit parameters for the Heart (</w:t>
+      </w:r>
+      <w:r>
+        <w:rPr>
+          <w:rFonts w:ascii="Calibri" w:eastAsia="Times New Roman" w:hAnsi="Calibri" w:cs="Calibri"/>
+          <w:color w:val="000000"/>
+        </w:rPr>
+        <w:t>J155308.62+540950.4</w:t>
+      </w:r>
+      <w:r>
+        <w:rPr>
+          <w:lang w:val="en-GB"/>
+        </w:rPr>
+        <w:t xml:space="preserve">) interacting galaxy system. This is a stage 4 system, and one of the interacting systems proposed to be observed. Shown on the </w:t>
+      </w:r>
+      <w:proofErr w:type="gramStart"/>
+      <w:r>
+        <w:rPr>
+          <w:lang w:val="en-GB"/>
+        </w:rPr>
+        <w:t>left hand</w:t>
+      </w:r>
+      <w:proofErr w:type="gramEnd"/>
+      <w:r>
+        <w:rPr>
+          <w:lang w:val="en-GB"/>
+        </w:rPr>
+        <w:t xml:space="preserve"> side is the initial probability distribution of numerous parameters of the interaction with no velocity information available. On the </w:t>
+      </w:r>
+      <w:proofErr w:type="gramStart"/>
+      <w:r>
+        <w:rPr>
+          <w:lang w:val="en-GB"/>
+        </w:rPr>
+        <w:t>right hand</w:t>
+      </w:r>
+      <w:proofErr w:type="gramEnd"/>
+      <w:r>
+        <w:rPr>
+          <w:lang w:val="en-GB"/>
+        </w:rPr>
+        <w:t xml:space="preserve"> side is the same, but with velocity information available. AS can be seen, with velocity information from IFU data, we have a significant improvement on our constraints for the velocity, position and orientation parameters. In fact, we completely break degeneracy in the orientation parameters.</w:t>
+      </w:r>
+    </w:p>
+    <w:p>
+      <w:pPr>
+        <w:pStyle w:val="NoSpacing"/>
+        <w:rPr>
+          <w:sz w:val="12"/>
+          <w:lang w:val="en-GB"/>
+        </w:rPr>
+      </w:pPr>
+    </w:p>
+    <w:p>
+      <w:pPr>
+        <w:pStyle w:val="NoSpacing"/>
+        <w:rPr>
+          <w:u w:val="single"/>
+          <w:lang w:val="en-GB"/>
+        </w:rPr>
+      </w:pPr>
+      <w:r>
+        <w:rPr>
+          <w:u w:val="single"/>
+          <w:lang w:val="en-GB"/>
+        </w:rPr>
+        <w:t>Figure 2</w:t>
+      </w:r>
+      <w:r>
+        <w:rPr>
+          <w:u w:val="single"/>
+          <w:lang w:val="en-GB"/>
+        </w:rPr>
+        <w:t xml:space="preserve"> Caption</w:t>
+      </w:r>
+      <w:r>
+        <w:rPr>
+          <w:u w:val="single"/>
+          <w:lang w:val="en-GB"/>
+        </w:rPr>
+        <w:t>:</w:t>
+      </w:r>
+    </w:p>
+    <w:p>
+      <w:pPr>
+        <w:pStyle w:val="NoSpacing"/>
+        <w:rPr>
+          <w:lang w:val="en-GB"/>
+        </w:rPr>
+      </w:pPr>
+      <w:r>
+        <w:rPr>
+          <w:lang w:val="en-GB"/>
+        </w:rPr>
+        <w:t xml:space="preserve">Preliminary results from an upcoming work investigating the effect of interaction stage on numerous galactic parameters. In this example, we show the change in total star formation rate and stellar mass in an interacting system with stage. As can be seen, the total star formation is significantly higher in galaxies of the same mass at stages 3 and 4 compared to stages 1 and 2. This implies that the star formation enhancement expected to occur in interaction only begins to take effect once the two systems have passed each other, tidal features are forming and they exhibit severe morphological disturbance or the beginning of coalescence.  </w:t>
+      </w:r>
+    </w:p>
+    <w:p>
+      <w:pPr>
+        <w:pStyle w:val="NoSpacing"/>
+        <w:rPr>
+          <w:sz w:val="12"/>
+          <w:lang w:val="en-GB"/>
+        </w:rPr>
+      </w:pPr>
+    </w:p>
+    <w:p>
+      <w:pPr>
+        <w:pStyle w:val="NoSpacing"/>
+        <w:rPr>
+          <w:u w:val="single"/>
+          <w:lang w:val="en-GB"/>
+        </w:rPr>
+      </w:pPr>
+      <w:bookmarkStart w:id="0" w:name="_GoBack"/>
+      <w:r>
+        <w:rPr>
+          <w:u w:val="single"/>
+          <w:lang w:val="en-GB"/>
+        </w:rPr>
+        <w:t>Figure 3</w:t>
+      </w:r>
+      <w:r>
+        <w:rPr>
+          <w:u w:val="single"/>
+          <w:lang w:val="en-GB"/>
+        </w:rPr>
+        <w:t xml:space="preserve"> Caption</w:t>
+      </w:r>
+      <w:r>
+        <w:rPr>
+          <w:u w:val="single"/>
+          <w:lang w:val="en-GB"/>
+        </w:rPr>
+        <w:t>:</w:t>
+      </w:r>
+    </w:p>
+    <w:bookmarkEnd w:id="0"/>
+    <w:p>
+      <w:pPr>
+        <w:pStyle w:val="NoSpacing"/>
+        <w:rPr>
+          <w:lang w:val="en-GB"/>
+        </w:rPr>
+      </w:pPr>
+      <w:r>
+        <w:rPr>
+          <w:lang w:val="en-GB"/>
+        </w:rPr>
+        <w:t xml:space="preserve">The targets proposed to be observed in this observing run. In total, there are 16 targets over eleven different interacting systems. Due to the very large </w:t>
+      </w:r>
+      <w:proofErr w:type="spellStart"/>
+      <w:r>
+        <w:rPr>
+          <w:lang w:val="en-GB"/>
+        </w:rPr>
+        <w:t>FoV</w:t>
+      </w:r>
+      <w:proofErr w:type="spellEnd"/>
+      <w:r>
+        <w:rPr>
+          <w:lang w:val="en-GB"/>
+        </w:rPr>
+        <w:t xml:space="preserve"> of</w:t>
+      </w:r>
+      <w:r>
+        <w:rPr>
+          <w:lang w:val="en-GB"/>
+        </w:rPr>
+        <w:t xml:space="preserve"> all WEAVE LIFUs, we are able to observe the all of these systems (except Heart) for the first time with IFUs. </w:t>
+      </w:r>
+      <w:r>
+        <w:rPr>
+          <w:lang w:val="en-GB"/>
+        </w:rPr>
+        <w:t xml:space="preserve">For six of the systems, the </w:t>
+      </w:r>
+      <w:proofErr w:type="spellStart"/>
+      <w:r>
+        <w:rPr>
+          <w:lang w:val="en-GB"/>
+        </w:rPr>
+        <w:t>FoV</w:t>
+      </w:r>
+      <w:proofErr w:type="spellEnd"/>
+      <w:r>
+        <w:rPr>
+          <w:lang w:val="en-GB"/>
+        </w:rPr>
+        <w:t xml:space="preserve"> is </w:t>
+      </w:r>
+      <w:r>
+        <w:rPr>
+          <w:lang w:val="en-GB"/>
+        </w:rPr>
+        <w:lastRenderedPageBreak/>
+        <w:t>expected to be so large that the entire system will be covered with one observation. However, for the remaining five systems, we must observe the primary and secondary with different exposures.</w:t>
+      </w:r>
+    </w:p>
+    <w:p>
+      <w:pPr>
+        <w:pStyle w:val="NoSpacing"/>
+        <w:rPr>
+          <w:lang w:val="en-GB"/>
+        </w:rPr>
+      </w:pPr>
+    </w:p>
+    <w:p>
+      <w:pPr>
+        <w:pStyle w:val="NoSpacing"/>
+        <w:rPr>
+          <w:lang w:val="en-GB"/>
+        </w:rPr>
+      </w:pPr>
+      <w:r>
+        <w:rPr>
+          <w:lang w:val="en-GB"/>
+        </w:rPr>
         <w:t>Notes on what I want to write here:</w:t>
       </w:r>
     </w:p>
@@ -427,8 +1222,6 @@
       <w:r>
         <w:t xml:space="preserve"> that will be fully observed.</w:t>
       </w:r>
-      <w:bookmarkStart w:id="0" w:name="_GoBack"/>
-      <w:bookmarkEnd w:id="0"/>
     </w:p>
     <w:sectPr>
       <w:pgSz w:w="12240" w:h="15840"/>

</xml_diff>

<commit_message>
Updated target list. Figures being created.
</commit_message>
<xml_diff>
--- a/proposal/proposal-doc.docx
+++ b/proposal/proposal-doc.docx
@@ -60,26 +60,15 @@
       </w:r>
       <w:proofErr w:type="spellStart"/>
       <w:r>
-        <w:rPr>
-          <w:lang w:val="en-GB"/>
-        </w:rPr>
         <w:fldChar w:fldCharType="begin"/>
       </w:r>
       <w:r>
-        <w:rPr>
-          <w:lang w:val="en-GB"/>
-        </w:rPr>
-        <w:instrText xml:space="preserve"> HYPERLINK "https://ui.adsabs.harvard.edu/abs/1972ApJ...178..623T/abstract" </w:instrText>
-      </w:r>
-      <w:r>
-        <w:rPr>
-          <w:lang w:val="en-GB"/>
-        </w:rPr>
-      </w:r>
-      <w:r>
-        <w:rPr>
-          <w:lang w:val="en-GB"/>
-        </w:rPr>
+        <w:instrText xml:space="preserve"> HYPERLINK "https://ui.adsabs.harvard.edu/abs/1972ApJ.</w:instrText>
+      </w:r>
+      <w:r>
+        <w:instrText xml:space="preserve">..178..623T/abstract" </w:instrText>
+      </w:r>
+      <w:r>
         <w:fldChar w:fldCharType="separate"/>
       </w:r>
       <w:r>
@@ -119,6 +108,8 @@
       </w:r>
       <w:r>
         <w:rPr>
+          <w:rStyle w:val="Hyperlink"/>
+          <w:u w:val="none"/>
           <w:lang w:val="en-GB"/>
         </w:rPr>
         <w:fldChar w:fldCharType="end"/>
@@ -223,11 +214,6 @@
         <w:rPr>
           <w:lang w:val="en-GB"/>
         </w:rPr>
-      </w:r>
-      <w:r>
-        <w:rPr>
-          <w:lang w:val="en-GB"/>
-        </w:rPr>
         <w:fldChar w:fldCharType="separate"/>
       </w:r>
       <w:r>
@@ -281,7 +267,7 @@
         <w:rPr>
           <w:lang w:val="en-GB"/>
         </w:rPr>
-        <w:t xml:space="preserve">. This will allow us to apply their constraining methodology to a much larger sample, without having to wait years for the citizen scientist outputs. </w:t>
+        <w:t xml:space="preserve">. This will allow us to apply their constraining methodology to a much larger sample, without having to wait for the citizen scientist outputs. </w:t>
       </w:r>
     </w:p>
     <w:p>
@@ -350,7 +336,19 @@
         <w:rPr>
           <w:lang w:val="en-GB"/>
         </w:rPr>
-        <w:t xml:space="preserve"> the best fit underlying parameters of these sixty interactions (and their errors). However, there is a key component of an interaction we are missing: that of the velocity. By not knowing where the tidal features are moving, we </w:t>
+        <w:t xml:space="preserve"> the best fit underlying parameters of these sixty interactions. However, there is a key component of an interaction we are missing: that of the velocity. By not knowing </w:t>
+      </w:r>
+      <w:r>
+        <w:rPr>
+          <w:lang w:val="en-GB"/>
+        </w:rPr>
+        <w:t>the motion within</w:t>
+      </w:r>
+      <w:r>
+        <w:rPr>
+          <w:lang w:val="en-GB"/>
+        </w:rPr>
+        <w:t xml:space="preserve"> the tidal features, we </w:t>
       </w:r>
       <w:r>
         <w:rPr>
@@ -362,7 +360,19 @@
         <w:rPr>
           <w:lang w:val="en-GB"/>
         </w:rPr>
-        <w:t xml:space="preserve"> multiple degenerate best fit solutions from our models: particularly in the orientation of the interaction. Attaining this information on a subset of our sample (fourteen systems) would allow us to quantify the improvement our method can attain.</w:t>
+        <w:t xml:space="preserve"> multiple degenerate best fit solutions from our models: particularly in the orientation of the interaction. Attaining this information on a subset of our sample (</w:t>
+      </w:r>
+      <w:r>
+        <w:rPr>
+          <w:lang w:val="en-GB"/>
+        </w:rPr>
+        <w:t>ten</w:t>
+      </w:r>
+      <w:r>
+        <w:rPr>
+          <w:lang w:val="en-GB"/>
+        </w:rPr>
+        <w:t xml:space="preserve"> systems) would allow us to quantify the improvement our method can attain.</w:t>
       </w:r>
     </w:p>
     <w:p>
@@ -416,7 +426,19 @@
         <w:rPr>
           <w:lang w:val="en-GB"/>
         </w:rPr>
-        <w:t xml:space="preserve"> interacting system. This is one of four of our interacting galaxy sample which has existing IFU data from </w:t>
+        <w:t xml:space="preserve"> interacting system. This is one of four of our interacting galax</w:t>
+      </w:r>
+      <w:r>
+        <w:rPr>
+          <w:lang w:val="en-GB"/>
+        </w:rPr>
+        <w:t>ies</w:t>
+      </w:r>
+      <w:r>
+        <w:rPr>
+          <w:lang w:val="en-GB"/>
+        </w:rPr>
+        <w:t xml:space="preserve"> which has existing IFU data from </w:t>
       </w:r>
       <w:proofErr w:type="spellStart"/>
       <w:r>
@@ -470,7 +492,13 @@
         <w:rPr>
           <w:lang w:val="en-GB"/>
         </w:rPr>
-        <w:t xml:space="preserve">with </w:t>
+        <w:t>of the model when</w:t>
+      </w:r>
+      <w:r>
+        <w:rPr>
+          <w:lang w:val="en-GB"/>
+        </w:rPr>
+        <w:t xml:space="preserve"> </w:t>
       </w:r>
       <w:r>
         <w:rPr>
@@ -536,7 +564,19 @@
         <w:rPr>
           <w:lang w:val="en-GB"/>
         </w:rPr>
-        <w:t xml:space="preserve"> much debate as to when in the interaction or even where in the galaxy a starburst takes place. Is it primarily at the </w:t>
+        <w:t xml:space="preserve"> m</w:t>
+      </w:r>
+      <w:r>
+        <w:rPr>
+          <w:lang w:val="en-GB"/>
+        </w:rPr>
+        <w:t>u</w:t>
+      </w:r>
+      <w:r>
+        <w:rPr>
+          <w:lang w:val="en-GB"/>
+        </w:rPr>
+        <w:t xml:space="preserve">ch debate as to when in the interaction or even where in the galaxy a starburst takes place. Is it primarily </w:t>
       </w:r>
       <w:r>
         <w:rPr>
@@ -681,11 +721,6 @@
         <w:rPr>
           <w:lang w:val="en-GB"/>
         </w:rPr>
-      </w:r>
-      <w:r>
-        <w:rPr>
-          <w:lang w:val="en-GB"/>
-        </w:rPr>
         <w:fldChar w:fldCharType="separate"/>
       </w:r>
       <w:r>
@@ -743,12 +778,6 @@
           <w:lang w:val="en-GB"/>
         </w:rPr>
         <w:instrText xml:space="preserve"> HYPERLINK "https://ui.adsabs.harvard.edu/abs/2022MNRAS.509.2720S/abstract" </w:instrText>
-      </w:r>
-      <w:r>
-        <w:rPr>
-          <w:u w:val="single"/>
-          <w:lang w:val="en-GB"/>
-        </w:rPr>
       </w:r>
       <w:r>
         <w:rPr>
@@ -1022,7 +1051,19 @@
         <w:rPr>
           <w:lang w:val="en-GB"/>
         </w:rPr>
-        <w:t xml:space="preserve"> the disappearance of the red sequence of interacting galaxies in stages 3 and four. Thus, implying</w:t>
+        <w:t xml:space="preserve"> the disappearance of the red sequence of interacting galaxies in stages </w:t>
+      </w:r>
+      <w:r>
+        <w:rPr>
+          <w:lang w:val="en-GB"/>
+        </w:rPr>
+        <w:t>three</w:t>
+      </w:r>
+      <w:r>
+        <w:rPr>
+          <w:lang w:val="en-GB"/>
+        </w:rPr>
+        <w:t xml:space="preserve"> and four. Thus, implying</w:t>
       </w:r>
       <w:r>
         <w:rPr>
@@ -1090,7 +1131,13 @@
         <w:rPr>
           <w:lang w:val="en-GB"/>
         </w:rPr>
-        <w:t xml:space="preserve">eleven </w:t>
+        <w:t>ten</w:t>
+      </w:r>
+      <w:r>
+        <w:rPr>
+          <w:lang w:val="en-GB"/>
+        </w:rPr>
+        <w:t xml:space="preserve"> </w:t>
       </w:r>
       <w:r>
         <w:rPr>
@@ -1177,129 +1224,418 @@
     <w:p>
       <w:pPr>
         <w:pStyle w:val="NoSpacing"/>
+      </w:pPr>
+      <w:r>
+        <w:rPr>
+          <w:lang w:val="en-GB"/>
+        </w:rPr>
+        <w:t>T</w:t>
+      </w:r>
+      <w:r>
+        <w:rPr>
+          <w:lang w:val="en-GB"/>
+        </w:rPr>
+        <w:t xml:space="preserve">o measure, and localise, the star formation throughout each galaxy we will be focused on measuring the </w:t>
+      </w:r>
+      <w:r>
+        <w:rPr>
+          <w:i/>
+          <w:lang w:val="en-GB"/>
+        </w:rPr>
+        <w:t>H</w:t>
+      </w:r>
+      <w:r>
+        <w:rPr>
+          <w:rFonts w:ascii="Cambria Math" w:hAnsi="Cambria Math"/>
+          <w:lang w:val="en-GB"/>
+        </w:rPr>
+        <w:t>α</w:t>
+      </w:r>
+      <w:r>
+        <w:rPr>
+          <w:lang w:val="en-GB"/>
+        </w:rPr>
+        <w:t xml:space="preserve"> and </w:t>
+      </w:r>
+      <w:r>
+        <w:rPr>
+          <w:lang w:val="en-GB"/>
+        </w:rPr>
+        <w:t>[</w:t>
+      </w:r>
+      <w:r>
+        <w:rPr>
+          <w:lang w:val="en-GB"/>
+        </w:rPr>
+        <w:t>OIII] lines in each</w:t>
+      </w:r>
+      <w:r>
+        <w:rPr>
+          <w:lang w:val="en-GB"/>
+        </w:rPr>
+        <w:t xml:space="preserve"> arm</w:t>
+      </w:r>
+      <w:r>
+        <w:rPr>
+          <w:lang w:val="en-GB"/>
+        </w:rPr>
+        <w:t>.</w:t>
+      </w:r>
+      <w:r>
+        <w:rPr>
+          <w:lang w:val="en-GB"/>
+        </w:rPr>
+        <w:t xml:space="preserve"> </w:t>
+      </w:r>
+      <w:r>
+        <w:rPr>
+          <w:lang w:val="en-GB"/>
+        </w:rPr>
+        <w:t>Both emission lines are evidence of</w:t>
+      </w:r>
+      <w:r>
+        <w:rPr>
+          <w:lang w:val="en-GB"/>
+        </w:rPr>
+        <w:t xml:space="preserve"> new star formation, expected in a</w:t>
+      </w:r>
+      <w:r>
+        <w:rPr>
+          <w:lang w:val="en-GB"/>
+        </w:rPr>
+        <w:t>n ongoing</w:t>
+      </w:r>
+      <w:r>
+        <w:rPr>
+          <w:lang w:val="en-GB"/>
+        </w:rPr>
+        <w:t xml:space="preserve"> starburst</w:t>
+      </w:r>
+      <w:r>
+        <w:rPr>
+          <w:lang w:val="en-GB"/>
+        </w:rPr>
+        <w:t>, due to the birth of high mass, short lived O and B type stars</w:t>
+      </w:r>
+      <w:r>
+        <w:rPr>
+          <w:lang w:val="en-GB"/>
+        </w:rPr>
+        <w:t xml:space="preserve">. </w:t>
+      </w:r>
+      <w:r>
+        <w:rPr>
+          <w:lang w:val="en-GB"/>
+        </w:rPr>
+        <w:t xml:space="preserve">However, observing </w:t>
+      </w:r>
+      <w:r>
+        <w:rPr>
+          <w:lang w:val="en-GB"/>
+        </w:rPr>
+        <w:t>[</w:t>
+      </w:r>
+      <w:r>
+        <w:rPr>
+          <w:lang w:val="en-GB"/>
+        </w:rPr>
+        <w:t>OIII] is difficult depending on the age of the stellar population</w:t>
+      </w:r>
+      <w:r>
+        <w:rPr>
+          <w:lang w:val="en-GB"/>
+        </w:rPr>
+        <w:t xml:space="preserve"> and relying solely on m</w:t>
+      </w:r>
+      <w:r>
+        <w:rPr>
+          <w:lang w:val="en-GB"/>
+        </w:rPr>
+        <w:t xml:space="preserve">easuring </w:t>
+      </w:r>
+      <w:r>
+        <w:rPr>
+          <w:i/>
+          <w:lang w:val="en-GB"/>
+        </w:rPr>
+        <w:t>H</w:t>
+      </w:r>
+      <w:r>
+        <w:rPr>
+          <w:rFonts w:ascii="Cambria Math" w:hAnsi="Cambria Math"/>
+          <w:lang w:val="en-GB"/>
+        </w:rPr>
+        <w:t>α</w:t>
+      </w:r>
+      <w:r>
+        <w:rPr>
+          <w:lang w:val="en-GB"/>
+        </w:rPr>
+        <w:t xml:space="preserve"> leaves us susceptible to</w:t>
+      </w:r>
+      <w:r>
+        <w:rPr>
+          <w:lang w:val="en-GB"/>
+        </w:rPr>
+        <w:t xml:space="preserve"> contamination from nuclear activity and other sources of ionisation in the galaxy, such as shocks. Thus, we can minimise these contaminants by measuring the [NII], [OII], </w:t>
+      </w:r>
+      <w:r>
+        <w:rPr>
+          <w:i/>
+          <w:lang w:val="en-GB"/>
+        </w:rPr>
+        <w:t>H</w:t>
+      </w:r>
+      <w:r>
+        <w:rPr>
+          <w:rFonts w:ascii="Cambria Math" w:hAnsi="Cambria Math"/>
+          <w:lang w:val="en-GB"/>
+        </w:rPr>
+        <w:t>β</w:t>
+      </w:r>
+      <w:r>
+        <w:rPr>
+          <w:lang w:val="en-GB"/>
+        </w:rPr>
+        <w:t xml:space="preserve"> and 4000</w:t>
+      </w:r>
+      <w:r>
+        <w:rPr>
+          <w:rFonts w:ascii="Cambria Math" w:hAnsi="Cambria Math"/>
+          <w:lang w:val="en-GB"/>
+        </w:rPr>
+        <w:t xml:space="preserve">Å </w:t>
+      </w:r>
+      <w:r>
+        <w:t>break</w:t>
+      </w:r>
+      <w:r>
+        <w:rPr>
+          <w:lang w:val="en-GB"/>
+        </w:rPr>
+        <w:t>.</w:t>
+      </w:r>
+      <w:r>
+        <w:rPr>
+          <w:lang w:val="en-GB"/>
+        </w:rPr>
+        <w:t xml:space="preserve"> The different emission lines allow us to identify and quantify</w:t>
+      </w:r>
+      <w:r>
+        <w:rPr>
+          <w:lang w:val="en-GB"/>
+        </w:rPr>
+        <w:t xml:space="preserve"> this</w:t>
+      </w:r>
+      <w:r>
+        <w:rPr>
+          <w:lang w:val="en-GB"/>
+        </w:rPr>
+        <w:t xml:space="preserve"> contamination, while the 4000</w:t>
+      </w:r>
+      <w:r>
+        <w:rPr>
+          <w:rFonts w:ascii="Cambria Math" w:hAnsi="Cambria Math"/>
+          <w:lang w:val="en-GB"/>
+        </w:rPr>
+        <w:t>Å</w:t>
+      </w:r>
+      <w:r>
+        <w:rPr>
+          <w:lang w:val="en-GB"/>
+        </w:rPr>
+        <w:t xml:space="preserve"> break gives us a direct indication of the specific star formation rate in the fibre. </w:t>
+      </w:r>
+      <w:r>
+        <w:rPr>
+          <w:i/>
+          <w:lang w:val="en-GB"/>
+        </w:rPr>
+        <w:t>H</w:t>
+      </w:r>
+      <w:r>
+        <w:rPr>
+          <w:rFonts w:ascii="Cambria Math" w:hAnsi="Cambria Math"/>
+          <w:lang w:val="en-GB"/>
+        </w:rPr>
+        <w:t>α</w:t>
+      </w:r>
+      <w:r>
+        <w:rPr>
+          <w:lang w:val="en-GB"/>
+        </w:rPr>
+        <w:t xml:space="preserve"> is also readily absorbed by the interstellar medium</w:t>
+      </w:r>
+      <w:r>
+        <w:rPr>
+          <w:lang w:val="en-GB"/>
+        </w:rPr>
+        <w:t xml:space="preserve"> but</w:t>
+      </w:r>
+      <w:r>
+        <w:rPr>
+          <w:lang w:val="en-GB"/>
+        </w:rPr>
+        <w:t xml:space="preserve"> </w:t>
+      </w:r>
+      <w:r>
+        <w:rPr>
+          <w:lang w:val="en-GB"/>
+        </w:rPr>
+        <w:t>b</w:t>
+      </w:r>
+      <w:r>
+        <w:rPr>
+          <w:lang w:val="en-GB"/>
+        </w:rPr>
+        <w:t xml:space="preserve">y measuring </w:t>
+      </w:r>
+      <w:r>
+        <w:rPr>
+          <w:i/>
+          <w:lang w:val="en-GB"/>
+        </w:rPr>
+        <w:t>H</w:t>
+      </w:r>
+      <w:r>
+        <w:rPr>
+          <w:rFonts w:ascii="Cambria Math" w:hAnsi="Cambria Math"/>
+          <w:lang w:val="en-GB"/>
+        </w:rPr>
+        <w:t>β</w:t>
+      </w:r>
+      <w:r>
+        <w:rPr>
+          <w:lang w:val="en-GB"/>
+        </w:rPr>
+        <w:t xml:space="preserve"> emission we can account and correct for this.</w:t>
+      </w:r>
+    </w:p>
+    <w:p>
+      <w:pPr>
+        <w:pStyle w:val="NoSpacing"/>
         <w:rPr>
           <w:sz w:val="12"/>
           <w:lang w:val="en-GB"/>
         </w:rPr>
       </w:pPr>
-      <w:r>
-        <w:rPr>
-          <w:lang w:val="en-GB"/>
-        </w:rPr>
-        <w:t>T</w:t>
-      </w:r>
-      <w:r>
-        <w:rPr>
-          <w:lang w:val="en-GB"/>
-        </w:rPr>
-        <w:t>o measure, and localise, the star formation throughout each galaxy we will be focused on measuring the H</w:t>
-      </w:r>
-      <w:r>
-        <w:rPr>
-          <w:rFonts w:ascii="Cambria Math" w:hAnsi="Cambria Math"/>
-          <w:lang w:val="en-GB"/>
-        </w:rPr>
-        <w:t>α</w:t>
-      </w:r>
-      <w:r>
-        <w:rPr>
-          <w:lang w:val="en-GB"/>
-        </w:rPr>
-        <w:t xml:space="preserve"> and O[III] lines in each</w:t>
-      </w:r>
-      <w:proofErr w:type="gramStart"/>
+    </w:p>
+    <w:p>
+      <w:pPr>
+        <w:pStyle w:val="NoSpacing"/>
+        <w:rPr>
+          <w:lang w:val="en-GB"/>
+        </w:rPr>
+      </w:pPr>
+      <w:r>
+        <w:rPr>
+          <w:lang w:val="en-GB"/>
+        </w:rPr>
+        <w:t xml:space="preserve">It is important to note that using </w:t>
+      </w:r>
+      <w:r>
+        <w:rPr>
+          <w:lang w:val="en-GB"/>
+        </w:rPr>
+        <w:t>WEAVE gives us a unique opportunity to investigate where and when a starburst occurs in interacting galaxies by looking at the most massive, fully constrained samples in the local universe. The large Field-of-View required to view these systems with an IFU (</w:t>
+      </w:r>
+      <w:r>
+        <w:rPr>
+          <w:b/>
+          <w:lang w:val="en-GB"/>
+        </w:rPr>
+        <w:t>and only available with WEAVE</w:t>
+      </w:r>
+      <w:r>
+        <w:rPr>
+          <w:lang w:val="en-GB"/>
+        </w:rPr>
+        <w:t xml:space="preserve">) means that a full star formation or velocity map of these entire systems has never been created. With the </w:t>
+      </w:r>
+      <w:r>
+        <w:rPr>
+          <w:lang w:val="en-GB"/>
+        </w:rPr>
+        <w:t>furthest</w:t>
+      </w:r>
+      <w:r>
+        <w:rPr>
+          <w:lang w:val="en-GB"/>
+        </w:rPr>
+        <w:t xml:space="preserve"> system</w:t>
+      </w:r>
+      <w:r>
+        <w:rPr>
+          <w:lang w:val="en-GB"/>
+        </w:rPr>
+        <w:t xml:space="preserve"> (Heart)</w:t>
+      </w:r>
+      <w:r>
+        <w:rPr>
+          <w:lang w:val="en-GB"/>
+        </w:rPr>
+        <w:t xml:space="preserve"> being at z = </w:t>
+      </w:r>
+      <w:r>
+        <w:rPr>
+          <w:lang w:val="en-GB"/>
+        </w:rPr>
+        <w:t>0.04</w:t>
+      </w:r>
+      <w:r>
+        <w:rPr>
+          <w:lang w:val="en-GB"/>
+        </w:rPr>
+        <w:t xml:space="preserve">, </w:t>
+      </w:r>
+      <w:r>
+        <w:rPr>
+          <w:lang w:val="en-GB"/>
+        </w:rPr>
+        <w:t>the worst resolution we will achieve is</w:t>
+      </w:r>
+      <w:r>
+        <w:rPr>
+          <w:lang w:val="en-GB"/>
+        </w:rPr>
+        <w:t xml:space="preserve"> </w:t>
+      </w:r>
+      <w:r>
+        <w:rPr>
+          <w:lang w:val="en-GB"/>
+        </w:rPr>
+        <w:t>2.12k</w:t>
+      </w:r>
+      <w:r>
+        <w:rPr>
+          <w:lang w:val="en-GB"/>
+        </w:rPr>
+        <w:t xml:space="preserve">pc / fibre. </w:t>
+      </w:r>
+      <w:r>
+        <w:rPr>
+          <w:lang w:val="en-GB"/>
+        </w:rPr>
+        <w:t>With such high resolution, we</w:t>
+      </w:r>
+      <w:r>
+        <w:rPr>
+          <w:lang w:val="en-GB"/>
+        </w:rPr>
+        <w:t xml:space="preserve"> will be able to map exactly where star formation is occurring in these systems, and exactly how the tidal features are moving </w:t>
+      </w:r>
+      <w:r>
+        <w:rPr>
+          <w:lang w:val="en-GB"/>
+        </w:rPr>
+        <w:t>in the line of sight</w:t>
+      </w:r>
       <w:r>
         <w:rPr>
           <w:lang w:val="en-GB"/>
         </w:rPr>
         <w:t>.</w:t>
       </w:r>
-      <w:r>
-        <w:rPr>
-          <w:lang w:val="en-GB"/>
-        </w:rPr>
-        <w:t xml:space="preserve"> </w:t>
-      </w:r>
-      <w:proofErr w:type="gramEnd"/>
-      <w:r>
-        <w:rPr>
-          <w:lang w:val="en-GB"/>
-        </w:rPr>
-        <w:t>We will be particularly observing O[III] as this is evidence of new star formation, expected in a</w:t>
-      </w:r>
-      <w:r>
-        <w:rPr>
-          <w:lang w:val="en-GB"/>
-        </w:rPr>
-        <w:t>n ongoing</w:t>
-      </w:r>
-      <w:r>
-        <w:rPr>
-          <w:lang w:val="en-GB"/>
-        </w:rPr>
-        <w:t xml:space="preserve"> starburst</w:t>
-      </w:r>
-      <w:r>
-        <w:rPr>
-          <w:lang w:val="en-GB"/>
-        </w:rPr>
-        <w:t xml:space="preserve">. </w:t>
-      </w:r>
-      <w:r>
-        <w:rPr>
-          <w:lang w:val="en-GB"/>
-        </w:rPr>
-        <w:t>However, observing O[III] is difficult depending on the age of the stellar population</w:t>
-      </w:r>
-      <w:r>
-        <w:rPr>
-          <w:lang w:val="en-GB"/>
-        </w:rPr>
-        <w:t>. Hence, we will attempt to observe O[III], but recover H</w:t>
-      </w:r>
-      <w:r>
-        <w:rPr>
-          <w:rFonts w:ascii="Cambria Math" w:hAnsi="Cambria Math"/>
-          <w:lang w:val="en-GB"/>
-        </w:rPr>
-        <w:t>α</w:t>
-      </w:r>
-      <w:r>
-        <w:rPr>
-          <w:lang w:val="en-GB"/>
-        </w:rPr>
-        <w:t xml:space="preserve"> in</w:t>
-      </w:r>
-      <w:r>
-        <w:rPr>
-          <w:lang w:val="en-GB"/>
-        </w:rPr>
-        <w:t xml:space="preserve"> the</w:t>
-      </w:r>
-      <w:r>
-        <w:rPr>
-          <w:lang w:val="en-GB"/>
-        </w:rPr>
-        <w:t xml:space="preserve"> case</w:t>
-      </w:r>
-      <w:r>
-        <w:rPr>
-          <w:lang w:val="en-GB"/>
-        </w:rPr>
-        <w:t xml:space="preserve"> it cannot be recovered</w:t>
-      </w:r>
-      <w:r>
-        <w:rPr>
-          <w:lang w:val="en-GB"/>
-        </w:rPr>
-        <w:t>.</w:t>
-      </w:r>
-      <w:r>
-        <w:rPr>
-          <w:lang w:val="en-GB"/>
-        </w:rPr>
-        <w:t xml:space="preserve"> Tracing the ionised gas will not only give us a back-up proxy for where star formation is occurring, but it will also allow us to trace the line-of-sight rotational or non-rotational motion of the galaxy and its tidal features.</w:t>
-      </w:r>
     </w:p>
     <w:p>
       <w:pPr>
@@ -1321,134 +1657,6 @@
         <w:rPr>
           <w:lang w:val="en-GB"/>
         </w:rPr>
-        <w:t xml:space="preserve">It is important to note that using </w:t>
-      </w:r>
-      <w:r>
-        <w:rPr>
-          <w:lang w:val="en-GB"/>
-        </w:rPr>
-        <w:t>WEAVE gives us a unique opportunity to investigate where and when a star burst occurs in interacting galaxies by looking at the most massive, fully constrained samples in the local universe. The large Field-of-View required to view these systems with an IFU (</w:t>
-      </w:r>
-      <w:r>
-        <w:rPr>
-          <w:b/>
-          <w:lang w:val="en-GB"/>
-        </w:rPr>
-        <w:t>and only available with WEAVE</w:t>
-      </w:r>
-      <w:r>
-        <w:rPr>
-          <w:lang w:val="en-GB"/>
-        </w:rPr>
-        <w:t xml:space="preserve">) means that a full star formation or velocity map of these entire systems has never been created. With the </w:t>
-      </w:r>
-      <w:r>
-        <w:rPr>
-          <w:lang w:val="en-GB"/>
-        </w:rPr>
-        <w:t>furthest</w:t>
-      </w:r>
-      <w:r>
-        <w:rPr>
-          <w:lang w:val="en-GB"/>
-        </w:rPr>
-        <w:t xml:space="preserve"> system</w:t>
-      </w:r>
-      <w:r>
-        <w:rPr>
-          <w:lang w:val="en-GB"/>
-        </w:rPr>
-        <w:t xml:space="preserve"> (Heart)</w:t>
-      </w:r>
-      <w:r>
-        <w:rPr>
-          <w:lang w:val="en-GB"/>
-        </w:rPr>
-        <w:t xml:space="preserve"> being at z = </w:t>
-      </w:r>
-      <w:r>
-        <w:rPr>
-          <w:lang w:val="en-GB"/>
-        </w:rPr>
-        <w:t>0.04</w:t>
-      </w:r>
-      <w:r>
-        <w:rPr>
-          <w:lang w:val="en-GB"/>
-        </w:rPr>
-        <w:t xml:space="preserve">, </w:t>
-      </w:r>
-      <w:r>
-        <w:rPr>
-          <w:lang w:val="en-GB"/>
-        </w:rPr>
-        <w:t>the worst resolution we will achieve is</w:t>
-      </w:r>
-      <w:r>
-        <w:rPr>
-          <w:lang w:val="en-GB"/>
-        </w:rPr>
-        <w:t xml:space="preserve"> </w:t>
-      </w:r>
-      <w:r>
-        <w:rPr>
-          <w:lang w:val="en-GB"/>
-        </w:rPr>
-        <w:t>2.12k</w:t>
-      </w:r>
-      <w:r>
-        <w:rPr>
-          <w:lang w:val="en-GB"/>
-        </w:rPr>
-        <w:t xml:space="preserve">pc / fibre. </w:t>
-      </w:r>
-      <w:r>
-        <w:rPr>
-          <w:lang w:val="en-GB"/>
-        </w:rPr>
-        <w:t>With such high resolution, we</w:t>
-      </w:r>
-      <w:r>
-        <w:rPr>
-          <w:lang w:val="en-GB"/>
-        </w:rPr>
-        <w:t xml:space="preserve"> will be able to map exactly where star formation is occurring in these systems, and exactly how the tidal features are moving in </w:t>
-      </w:r>
-      <w:proofErr w:type="gramStart"/>
-      <w:r>
-        <w:rPr>
-          <w:lang w:val="en-GB"/>
-        </w:rPr>
-        <w:t>three dimensional</w:t>
-      </w:r>
-      <w:proofErr w:type="gramEnd"/>
-      <w:r>
-        <w:rPr>
-          <w:lang w:val="en-GB"/>
-        </w:rPr>
-        <w:t xml:space="preserve"> space.</w:t>
-      </w:r>
-    </w:p>
-    <w:p>
-      <w:pPr>
-        <w:pStyle w:val="NoSpacing"/>
-        <w:rPr>
-          <w:sz w:val="12"/>
-          <w:lang w:val="en-GB"/>
-        </w:rPr>
-      </w:pPr>
-    </w:p>
-    <w:p>
-      <w:pPr>
-        <w:pStyle w:val="NoSpacing"/>
-        <w:rPr>
-          <w:lang w:val="en-GB"/>
-        </w:rPr>
-      </w:pPr>
-      <w:r>
-        <w:rPr>
-          <w:lang w:val="en-GB"/>
-        </w:rPr>
         <w:t xml:space="preserve">We believe this is an excellent pioneering use of WEAVE, to demonstrate that it can break boundaries even with </w:t>
       </w:r>
       <w:proofErr w:type="spellStart"/>
@@ -1463,7 +1671,7 @@
         <w:rPr>
           <w:lang w:val="en-GB"/>
         </w:rPr>
-        <w:t xml:space="preserve"> and understood systems. We will publish two papers from the results of this observing run. The first will be on the degeneracy breaking ability of adding velocity information to our parameterising software, and conducting a full parameterisation of all systems observed. The second will be a paper on studying precisely where and when star formation is enhanced in major, wet interacting systems.</w:t>
+        <w:t xml:space="preserve"> and understood systems. We will publish two papers from the results of this observing run. The first will be on the degeneracy breaking ability of adding velocity information to our parameterising software, and conducting a full parameterisation of all systems observed. The second will be a paper on studying precisely where and when star formation is enhanced in major interacting systems.</w:t>
       </w:r>
     </w:p>
     <w:p>
@@ -1596,14 +1804,14 @@
         <w:rPr>
           <w:lang w:val="en-GB"/>
         </w:rPr>
-        <w:t xml:space="preserve">Preliminary results from an upcoming work investigating the effect of interaction stage on numerous galactic parameters. In this example, we show the change in total star formation rate and stellar mass in an interacting system with stage. As can be seen, the total star formation is significantly higher in galaxies of the same mass at stages 3 and 4 compared to stages 1 and 2. This implies that the star </w:t>
+        <w:t xml:space="preserve">Preliminary results from an upcoming work investigating the effect of interaction stage on numerous galactic parameters. In this example, we show the change in total star formation rate and stellar mass in </w:t>
       </w:r>
       <w:r>
         <w:rPr>
           <w:lang w:val="en-GB"/>
         </w:rPr>
         <w:lastRenderedPageBreak/>
-        <w:t xml:space="preserve">formation enhancement expected to occur in interaction only begins to take effect once the two systems have passed each other, tidal features are forming and they exhibit severe morphological disturbance or the beginning of coalescence.  </w:t>
+        <w:t xml:space="preserve">an interacting system with stage. As can be seen, the total star formation is significantly higher in galaxies of the same mass at stages 3 and 4 compared to stages 1 and 2. This implies that the star formation enhancement expected to occur in interaction only begins to take effect once the two systems have passed each other, tidal features are forming and they exhibit severe morphological disturbance or the beginning of coalescence.  </w:t>
       </w:r>
     </w:p>
     <w:p>
@@ -1656,7 +1864,21 @@
         <w:rPr>
           <w:lang w:val="en-GB"/>
         </w:rPr>
-        <w:t xml:space="preserve">The targets proposed to be observed in this observing run. In total, there are 16 targets over eleven different interacting systems. Due to the very large </w:t>
+        <w:t xml:space="preserve">The targets proposed to be observed in this observing run. In total, there are </w:t>
+      </w:r>
+      <w:r>
+        <w:rPr>
+          <w:lang w:val="en-GB"/>
+        </w:rPr>
+        <w:t>sixteen</w:t>
+      </w:r>
+      <w:bookmarkStart w:id="0" w:name="_GoBack"/>
+      <w:bookmarkEnd w:id="0"/>
+      <w:r>
+        <w:rPr>
+          <w:lang w:val="en-GB"/>
+        </w:rPr>
+        <w:t xml:space="preserve"> targets over eleven different interacting systems. Due to the very large </w:t>
       </w:r>
       <w:proofErr w:type="spellStart"/>
       <w:r>
@@ -1730,696 +1952,1570 @@
         <w:pStyle w:val="NoSpacing"/>
       </w:pPr>
       <w:r>
-        <w:t>The sample of interacting galaxies which our targets are drawn from are local universe major interactions (</w:t>
-      </w:r>
-      <w:r>
-        <w:t>i.e. have a mass ratio of close to 1:1</w:t>
-      </w:r>
-      <w:r>
+        <w:t xml:space="preserve">The </w:t>
+      </w:r>
+      <w:r>
+        <w:t>ten</w:t>
+      </w:r>
+      <w:r>
+        <w:t xml:space="preserve"> systems we propose to observe are from a parent sample of sixty fully constrained interacting systems by </w:t>
+      </w:r>
+      <w:hyperlink r:id="rId15" w:history="1">
+        <w:proofErr w:type="spellStart"/>
+        <w:r>
+          <w:rPr>
+            <w:rStyle w:val="Hyperlink"/>
+            <w:u w:val="none"/>
+          </w:rPr>
+          <w:t>Holincheck</w:t>
+        </w:r>
+        <w:proofErr w:type="spellEnd"/>
+        <w:r>
+          <w:rPr>
+            <w:rStyle w:val="Hyperlink"/>
+            <w:u w:val="none"/>
+          </w:rPr>
+          <w:t xml:space="preserve"> et al. (2016)</w:t>
+        </w:r>
+      </w:hyperlink>
+      <w:r>
+        <w:t xml:space="preserve">. The full sample of sixty is a subset (primarily) from the </w:t>
+      </w:r>
+      <w:hyperlink r:id="rId16" w:history="1">
+        <w:r>
+          <w:rPr>
+            <w:rStyle w:val="Hyperlink"/>
+            <w:u w:val="none"/>
+          </w:rPr>
+          <w:t>Arp (1966)</w:t>
+        </w:r>
+      </w:hyperlink>
+      <w:r>
+        <w:t xml:space="preserve"> catalogue of interacting galaxies. Each of these systems is well known, and </w:t>
+      </w:r>
+      <w:proofErr w:type="spellStart"/>
+      <w:r>
+        <w:t>well studied</w:t>
+      </w:r>
+      <w:proofErr w:type="spellEnd"/>
+      <w:r>
+        <w:t xml:space="preserve">. In fact, the </w:t>
+      </w:r>
+      <w:hyperlink r:id="rId17" w:history="1">
+        <w:proofErr w:type="spellStart"/>
+        <w:r>
+          <w:rPr>
+            <w:rStyle w:val="Hyperlink"/>
+            <w:u w:val="none"/>
+          </w:rPr>
+          <w:t>Holincheck</w:t>
+        </w:r>
+        <w:proofErr w:type="spellEnd"/>
+        <w:r>
+          <w:rPr>
+            <w:rStyle w:val="Hyperlink"/>
+            <w:u w:val="none"/>
+          </w:rPr>
+          <w:t xml:space="preserve"> et al. (2016)</w:t>
+        </w:r>
+      </w:hyperlink>
+      <w:r>
+        <w:t xml:space="preserve"> sample is one of the largest fully constrained samples of interacting galaxies to date, with the full orientation, orbital, total mass and interaction history</w:t>
+      </w:r>
+      <w:r>
+        <w:t xml:space="preserve"> found</w:t>
+      </w:r>
+      <w:r>
+        <w:t xml:space="preserve">. Thus, our subsample of </w:t>
+      </w:r>
+      <w:r>
+        <w:t>ten</w:t>
+      </w:r>
+      <w:r>
+        <w:t xml:space="preserve"> systems is selected based on knowing exactly the stage at which they are in the interaction. The full range of redshifts these interacting systems exist at are z = 0.008 – 0.04, meaning that there is no surface brightness dimming of their tidal features. Their apparent magnitudes</w:t>
+      </w:r>
+      <w:r>
+        <w:t xml:space="preserve"> </w:t>
+      </w:r>
+      <w:r>
+        <w:t>range</w:t>
+      </w:r>
+      <w:r>
+        <w:t>s</w:t>
+      </w:r>
+      <w:r>
+        <w:t xml:space="preserve"> from </w:t>
+      </w:r>
+      <w:r>
+        <w:t xml:space="preserve">13.28 &lt; g(mag) &lt; </w:t>
+      </w:r>
+      <w:proofErr w:type="gramStart"/>
+      <w:r>
+        <w:t xml:space="preserve">15.58 </w:t>
+      </w:r>
+      <w:r>
+        <w:t>.</w:t>
+      </w:r>
+      <w:proofErr w:type="gramEnd"/>
+      <w:r>
+        <w:t xml:space="preserve"> Selecting such systems allows us to gain reasonable signal-to-noise ratios (S/N) </w:t>
+      </w:r>
+      <w:r>
+        <w:t xml:space="preserve">down to a very dim magnitude (23) </w:t>
+      </w:r>
+      <w:r>
+        <w:t>with a much shorter exposure time than would be required of smaller systems at high redshift.</w:t>
+      </w:r>
+    </w:p>
+    <w:p>
+      <w:pPr>
+        <w:pStyle w:val="NoSpacing"/>
+        <w:rPr>
+          <w:sz w:val="12"/>
+        </w:rPr>
+      </w:pPr>
+    </w:p>
+    <w:p>
+      <w:pPr>
+        <w:pStyle w:val="NoSpacing"/>
+        <w:rPr>
+          <w:rFonts w:cstheme="minorHAnsi"/>
+        </w:rPr>
+      </w:pPr>
+      <w:r>
+        <w:t>This is our primary argument for using WEAVE’s large integral field unit (LIFU) to observe these systems. The large field-of-view (</w:t>
+      </w:r>
+      <w:proofErr w:type="spellStart"/>
+      <w:r>
+        <w:t>FoV</w:t>
+      </w:r>
+      <w:proofErr w:type="spellEnd"/>
+      <w:r>
+        <w:t xml:space="preserve">; 90” </w:t>
+      </w:r>
+      <w:r>
+        <w:rPr>
+          <w:rFonts w:ascii="Cambria Math" w:hAnsi="Cambria Math"/>
+        </w:rPr>
+        <w:t>×</w:t>
+      </w:r>
+      <w:r>
+        <w:t xml:space="preserve"> 78”) will allow us to make measurements of both the disturbed galactic disks and the tidal features. Thus</w:t>
+      </w:r>
+      <w:r>
+        <w:t>,</w:t>
+      </w:r>
+      <w:r>
+        <w:t xml:space="preserve"> allowing us to see the direct connections between the galactic disk and the tidal features</w:t>
+      </w:r>
+      <w:r>
+        <w:t xml:space="preserve"> without making multiple </w:t>
+      </w:r>
+      <w:r>
+        <w:t>observations</w:t>
+      </w:r>
+      <w:r>
+        <w:t xml:space="preserve">. As an illustration of the improvement in </w:t>
+      </w:r>
+      <w:proofErr w:type="spellStart"/>
+      <w:r>
+        <w:t>FoV</w:t>
+      </w:r>
+      <w:proofErr w:type="spellEnd"/>
+      <w:r>
+        <w:t xml:space="preserve"> we will achieve in using WEAVE, we attach Figure 1. The </w:t>
+      </w:r>
+      <w:proofErr w:type="gramStart"/>
+      <w:r>
+        <w:t>left hand</w:t>
+      </w:r>
+      <w:proofErr w:type="gramEnd"/>
+      <w:r>
+        <w:t xml:space="preserve"> panels of Figure 1 shows the </w:t>
+      </w:r>
+      <w:proofErr w:type="spellStart"/>
+      <w:r>
+        <w:t>FoV</w:t>
+      </w:r>
+      <w:proofErr w:type="spellEnd"/>
+      <w:r>
+        <w:t xml:space="preserve"> and the resultant </w:t>
+      </w:r>
+      <w:r>
+        <w:rPr>
+          <w:i/>
+        </w:rPr>
+        <w:t>H</w:t>
+      </w:r>
+      <w:r>
+        <w:rPr>
+          <w:rFonts w:ascii="Cambria Math" w:hAnsi="Cambria Math"/>
+        </w:rPr>
+        <w:t>α</w:t>
+      </w:r>
+      <w:r>
+        <w:t xml:space="preserve"> map of the Arp 239 system observed using </w:t>
+      </w:r>
+      <w:proofErr w:type="spellStart"/>
+      <w:r>
+        <w:t>M</w:t>
+      </w:r>
+      <w:r>
+        <w:t>a</w:t>
+      </w:r>
+      <w:r>
+        <w:t>NGA</w:t>
+      </w:r>
+      <w:proofErr w:type="spellEnd"/>
+      <w:r>
+        <w:t>. First, th</w:t>
+      </w:r>
+      <w:r>
+        <w:t xml:space="preserve">e </w:t>
+      </w:r>
+      <w:proofErr w:type="spellStart"/>
+      <w:r>
+        <w:t>FoV</w:t>
+      </w:r>
+      <w:proofErr w:type="spellEnd"/>
+      <w:r>
+        <w:t xml:space="preserve"> is so narrow that only the disk of the interacting system is observed, with the </w:t>
+      </w:r>
+      <w:r>
+        <w:rPr>
+          <w:i/>
+        </w:rPr>
+        <w:t>H</w:t>
+      </w:r>
+      <w:r>
+        <w:rPr>
+          <w:rFonts w:ascii="Cambria Math" w:hAnsi="Cambria Math"/>
+        </w:rPr>
+        <w:t>α</w:t>
+      </w:r>
+      <w:r>
+        <w:rPr>
+          <w:rFonts w:ascii="Cambria Math" w:hAnsi="Cambria Math"/>
+        </w:rPr>
+        <w:t xml:space="preserve"> </w:t>
+      </w:r>
+      <w:r>
+        <w:rPr>
+          <w:rFonts w:cstheme="minorHAnsi"/>
+        </w:rPr>
+        <w:t xml:space="preserve">map only revealing a rotating disk with limited resolution. The </w:t>
+      </w:r>
+      <w:proofErr w:type="gramStart"/>
+      <w:r>
+        <w:rPr>
+          <w:rFonts w:cstheme="minorHAnsi"/>
+        </w:rPr>
+        <w:t>right hand</w:t>
+      </w:r>
+      <w:proofErr w:type="gramEnd"/>
+      <w:r>
+        <w:rPr>
+          <w:rFonts w:cstheme="minorHAnsi"/>
+        </w:rPr>
+        <w:t xml:space="preserve"> panel shows the full </w:t>
+      </w:r>
+      <w:proofErr w:type="spellStart"/>
+      <w:r>
+        <w:rPr>
+          <w:rFonts w:cstheme="minorHAnsi"/>
+        </w:rPr>
+        <w:t>FoV</w:t>
+      </w:r>
+      <w:proofErr w:type="spellEnd"/>
+      <w:r>
+        <w:rPr>
+          <w:rFonts w:cstheme="minorHAnsi"/>
+        </w:rPr>
+        <w:t xml:space="preserve"> that will be achieved with WEAVEs LIFU. Not only will we fully explore the disk of the primary galaxy, but we will also </w:t>
+      </w:r>
+      <w:r>
+        <w:rPr>
+          <w:rFonts w:cstheme="minorHAnsi"/>
+        </w:rPr>
+        <w:t>reveal</w:t>
+      </w:r>
+      <w:r>
+        <w:rPr>
+          <w:rFonts w:cstheme="minorHAnsi"/>
+        </w:rPr>
+        <w:t xml:space="preserve"> the kinematics within the tidal features themselves and part</w:t>
+      </w:r>
+      <w:r>
+        <w:rPr>
+          <w:rFonts w:cstheme="minorHAnsi"/>
+        </w:rPr>
+        <w:t>s</w:t>
+      </w:r>
+      <w:r>
+        <w:rPr>
+          <w:rFonts w:cstheme="minorHAnsi"/>
+        </w:rPr>
+        <w:t xml:space="preserve"> of the secondary disk.</w:t>
+      </w:r>
+    </w:p>
+    <w:p>
+      <w:pPr>
+        <w:pStyle w:val="NoSpacing"/>
+        <w:rPr>
+          <w:rFonts w:cstheme="minorHAnsi"/>
+          <w:sz w:val="12"/>
+        </w:rPr>
+      </w:pPr>
+    </w:p>
+    <w:p>
+      <w:pPr>
+        <w:pStyle w:val="NoSpacing"/>
+        <w:rPr>
+          <w:rFonts w:cstheme="minorHAnsi"/>
+        </w:rPr>
+      </w:pPr>
+      <w:r>
+        <w:rPr>
+          <w:rFonts w:cstheme="minorHAnsi"/>
+        </w:rPr>
+        <w:t xml:space="preserve">Only two of our proposed systems have been previously observed with </w:t>
+      </w:r>
+      <w:proofErr w:type="spellStart"/>
+      <w:r>
+        <w:rPr>
+          <w:rFonts w:cstheme="minorHAnsi"/>
+        </w:rPr>
+        <w:t>MaNGA</w:t>
+      </w:r>
+      <w:proofErr w:type="spellEnd"/>
+      <w:r>
+        <w:rPr>
+          <w:rFonts w:cstheme="minorHAnsi"/>
+        </w:rPr>
+        <w:t xml:space="preserve">: Heart and Arp 239. </w:t>
+      </w:r>
+      <w:r>
+        <w:rPr>
+          <w:rFonts w:cstheme="minorHAnsi"/>
+        </w:rPr>
+        <w:t>We intend to use these as bench marks in comparing</w:t>
+      </w:r>
+      <w:r>
+        <w:rPr>
+          <w:rFonts w:cstheme="minorHAnsi"/>
+        </w:rPr>
+        <w:t xml:space="preserve"> improvements in resolution and </w:t>
+      </w:r>
+      <w:proofErr w:type="spellStart"/>
+      <w:r>
+        <w:rPr>
+          <w:rFonts w:cstheme="minorHAnsi"/>
+        </w:rPr>
+        <w:t>FoV</w:t>
+      </w:r>
+      <w:proofErr w:type="spellEnd"/>
+      <w:r>
+        <w:rPr>
+          <w:rFonts w:cstheme="minorHAnsi"/>
+        </w:rPr>
+        <w:t xml:space="preserve"> between WEAVE and </w:t>
+      </w:r>
+      <w:proofErr w:type="spellStart"/>
+      <w:r>
+        <w:rPr>
+          <w:rFonts w:cstheme="minorHAnsi"/>
+        </w:rPr>
+        <w:t>MaNGA</w:t>
+      </w:r>
+      <w:proofErr w:type="spellEnd"/>
+      <w:r>
+        <w:rPr>
+          <w:rFonts w:cstheme="minorHAnsi"/>
+        </w:rPr>
+        <w:t xml:space="preserve">. We anticipate measuring each of our systems to a resolution of 0.5kpc – 2.2kpc per </w:t>
+      </w:r>
+      <w:proofErr w:type="spellStart"/>
+      <w:r>
+        <w:rPr>
+          <w:rFonts w:cstheme="minorHAnsi"/>
+        </w:rPr>
+        <w:t>fibre</w:t>
+      </w:r>
+      <w:proofErr w:type="spellEnd"/>
+      <w:r>
+        <w:rPr>
+          <w:rFonts w:cstheme="minorHAnsi"/>
+        </w:rPr>
+        <w:t xml:space="preserve"> (dependent on galactic redshift). </w:t>
+      </w:r>
+      <w:r>
+        <w:rPr>
+          <w:rFonts w:cstheme="minorHAnsi"/>
+        </w:rPr>
+        <w:t>This will be more than sufficient to measure the gas kinematics within the galaxy, as well as to localize the star forming regions within it. W</w:t>
+      </w:r>
+      <w:r>
+        <w:rPr>
+          <w:rFonts w:cstheme="minorHAnsi"/>
+        </w:rPr>
+        <w:t>e</w:t>
+      </w:r>
+      <w:r>
+        <w:rPr>
+          <w:rFonts w:cstheme="minorHAnsi"/>
+        </w:rPr>
+        <w:t xml:space="preserve"> say this comparing to previous works (e.g. </w:t>
+      </w:r>
+      <w:hyperlink r:id="rId18" w:history="1">
+        <w:r>
+          <w:rPr>
+            <w:rStyle w:val="Hyperlink"/>
+            <w:rFonts w:cstheme="minorHAnsi"/>
+            <w:u w:val="none"/>
+          </w:rPr>
+          <w:t>Moreno et al. 2015</w:t>
+        </w:r>
+      </w:hyperlink>
+      <w:r>
+        <w:rPr>
+          <w:rFonts w:cstheme="minorHAnsi"/>
+        </w:rPr>
+        <w:t xml:space="preserve">; </w:t>
+      </w:r>
+      <w:hyperlink r:id="rId19" w:history="1">
+        <w:r>
+          <w:rPr>
+            <w:rStyle w:val="Hyperlink"/>
+            <w:rFonts w:cstheme="minorHAnsi"/>
+            <w:u w:val="none"/>
+          </w:rPr>
+          <w:t>Spindler et al. 2018</w:t>
+        </w:r>
+      </w:hyperlink>
+      <w:r>
+        <w:rPr>
+          <w:rFonts w:cstheme="minorHAnsi"/>
+        </w:rPr>
         <w:t>)</w:t>
       </w:r>
       <w:r>
-        <w:t xml:space="preserve">. The highest redshift object we will observe is a z = 0.04. This means that surface brightness dimming of the disks and tidal features of our targets will not be a problem, as they are so close. </w:t>
-      </w:r>
-      <w:r>
-        <w:t>Due to how local these systems are, they have been rarely observed using IFUs, and primarily have been with spectrographs. This makes observing them with the LIFU of WEAVE an excellent opportunity, as it is the first IFU instrument with the Field-of-View (</w:t>
+        <w:rPr>
+          <w:rFonts w:cstheme="minorHAnsi"/>
+        </w:rPr>
+        <w:t>.</w:t>
+      </w:r>
+      <w:r>
+        <w:rPr>
+          <w:rFonts w:cstheme="minorHAnsi"/>
+        </w:rPr>
+        <w:t xml:space="preserve"> None of our proposed systems have been observed with</w:t>
+      </w:r>
+      <w:r>
+        <w:rPr>
+          <w:rFonts w:cstheme="minorHAnsi"/>
+        </w:rPr>
+        <w:t xml:space="preserve"> other large IFUs such as</w:t>
+      </w:r>
+      <w:r>
+        <w:rPr>
+          <w:rFonts w:cstheme="minorHAnsi"/>
+        </w:rPr>
+        <w:t xml:space="preserve"> CALIFA (</w:t>
+      </w:r>
+      <w:hyperlink r:id="rId20" w:history="1">
+        <w:r>
+          <w:rPr>
+            <w:rStyle w:val="Hyperlink"/>
+            <w:rFonts w:cstheme="minorHAnsi"/>
+            <w:u w:val="none"/>
+          </w:rPr>
+          <w:t>Sánchez et al. 2012</w:t>
+        </w:r>
+      </w:hyperlink>
+      <w:r>
+        <w:rPr>
+          <w:rFonts w:cstheme="minorHAnsi"/>
+        </w:rPr>
+        <w:t xml:space="preserve">) or </w:t>
+      </w:r>
+      <w:r>
+        <w:rPr>
+          <w:rFonts w:cstheme="minorHAnsi"/>
+        </w:rPr>
+        <w:t>SAMI (</w:t>
+      </w:r>
+      <w:hyperlink r:id="rId21" w:history="1">
+        <w:r>
+          <w:rPr>
+            <w:rStyle w:val="Hyperlink"/>
+            <w:rFonts w:cstheme="minorHAnsi"/>
+            <w:u w:val="none"/>
+          </w:rPr>
+          <w:t>Fogarty et al. 2014</w:t>
+        </w:r>
+      </w:hyperlink>
+      <w:r>
+        <w:rPr>
+          <w:rFonts w:cstheme="minorHAnsi"/>
+        </w:rPr>
+        <w:t>).</w:t>
+      </w:r>
+    </w:p>
+    <w:p>
+      <w:pPr>
+        <w:pStyle w:val="NoSpacing"/>
+        <w:rPr>
+          <w:rFonts w:cstheme="minorHAnsi"/>
+          <w:sz w:val="12"/>
+        </w:rPr>
+      </w:pPr>
+    </w:p>
+    <w:p>
+      <w:pPr>
+        <w:pStyle w:val="NoSpacing"/>
+        <w:rPr>
+          <w:rFonts w:cstheme="minorHAnsi"/>
+        </w:rPr>
+      </w:pPr>
+      <w:r>
+        <w:rPr>
+          <w:rFonts w:cstheme="minorHAnsi"/>
+        </w:rPr>
+        <w:t xml:space="preserve">To measure the internal kinematics of each galaxy, we propose to use the </w:t>
+      </w:r>
+      <w:proofErr w:type="gramStart"/>
+      <w:r>
+        <w:rPr>
+          <w:rFonts w:cstheme="minorHAnsi"/>
+        </w:rPr>
+        <w:t>low</w:t>
+      </w:r>
+      <w:r>
+        <w:rPr>
+          <w:rFonts w:cstheme="minorHAnsi"/>
+        </w:rPr>
+        <w:t xml:space="preserve"> resolution</w:t>
+      </w:r>
+      <w:proofErr w:type="gramEnd"/>
+      <w:r>
+        <w:rPr>
+          <w:rFonts w:cstheme="minorHAnsi"/>
+        </w:rPr>
+        <w:t xml:space="preserve"> version of the red arm of the LIFU to observe </w:t>
+      </w:r>
+      <w:r>
+        <w:rPr>
+          <w:rFonts w:cstheme="minorHAnsi"/>
+          <w:i/>
+        </w:rPr>
+        <w:t>H</w:t>
+      </w:r>
+      <w:r>
+        <w:rPr>
+          <w:rFonts w:ascii="Cambria Math" w:hAnsi="Cambria Math" w:cstheme="minorHAnsi"/>
+        </w:rPr>
+        <w:t>α</w:t>
+      </w:r>
+      <w:r>
+        <w:rPr>
+          <w:rFonts w:cstheme="minorHAnsi"/>
+        </w:rPr>
+        <w:t xml:space="preserve"> emission. </w:t>
+      </w:r>
+      <w:r>
+        <w:rPr>
+          <w:rFonts w:cstheme="minorHAnsi"/>
+        </w:rPr>
+        <w:t>The wavelength range observable by this arm covers the potential range of emission from our proposed systems (6623</w:t>
+      </w:r>
+      <w:r>
+        <w:rPr>
+          <w:rFonts w:ascii="Cambria Math" w:hAnsi="Cambria Math" w:cstheme="minorHAnsi"/>
+        </w:rPr>
+        <w:t xml:space="preserve">Å </w:t>
+      </w:r>
+      <w:r>
+        <w:rPr>
+          <w:rFonts w:cstheme="minorHAnsi"/>
+        </w:rPr>
+        <w:t xml:space="preserve">&lt; </w:t>
+      </w:r>
+      <w:r>
+        <w:rPr>
+          <w:rFonts w:cstheme="minorHAnsi"/>
+          <w:i/>
+        </w:rPr>
+        <w:t>H</w:t>
+      </w:r>
+      <w:r>
+        <w:rPr>
+          <w:rFonts w:ascii="Cambria Math" w:hAnsi="Cambria Math" w:cstheme="minorHAnsi"/>
+        </w:rPr>
+        <w:t>α</w:t>
+      </w:r>
+      <w:r>
+        <w:rPr>
+          <w:rFonts w:cstheme="minorHAnsi"/>
+        </w:rPr>
+        <w:t xml:space="preserve"> &lt; 6827</w:t>
+      </w:r>
+      <w:r>
+        <w:rPr>
+          <w:rFonts w:ascii="Cambria Math" w:hAnsi="Cambria Math" w:cstheme="minorHAnsi"/>
+        </w:rPr>
+        <w:t>Å</w:t>
+      </w:r>
+      <w:r>
+        <w:rPr>
+          <w:rFonts w:cstheme="minorHAnsi"/>
+        </w:rPr>
+        <w:t>)</w:t>
+      </w:r>
+      <w:r>
+        <w:rPr>
+          <w:rFonts w:cstheme="minorHAnsi"/>
+        </w:rPr>
+        <w:t>.</w:t>
+      </w:r>
+      <w:r>
+        <w:rPr>
+          <w:rFonts w:cstheme="minorHAnsi"/>
+        </w:rPr>
+        <w:t xml:space="preserve"> Upon correcting for the redshift of the galaxy, we will use the penalized pixel-fitting method spectra fitting code (</w:t>
       </w:r>
       <w:proofErr w:type="spellStart"/>
       <w:r>
+        <w:rPr>
+          <w:rFonts w:cstheme="minorHAnsi"/>
+        </w:rPr>
+        <w:fldChar w:fldCharType="begin"/>
+      </w:r>
+      <w:r>
+        <w:rPr>
+          <w:rFonts w:cstheme="minorHAnsi"/>
+        </w:rPr>
+        <w:instrText xml:space="preserve"> HYPERLINK "https://ui.adsabs.harvard.edu/abs/2004PASP..116..138C/abstract" </w:instrText>
+      </w:r>
+      <w:r>
+        <w:rPr>
+          <w:rFonts w:cstheme="minorHAnsi"/>
+        </w:rPr>
+        <w:fldChar w:fldCharType="separate"/>
+      </w:r>
+      <w:r>
+        <w:rPr>
+          <w:rStyle w:val="Hyperlink"/>
+          <w:rFonts w:cstheme="minorHAnsi"/>
+          <w:u w:val="none"/>
+        </w:rPr>
+        <w:t>Cappellari</w:t>
+      </w:r>
+      <w:proofErr w:type="spellEnd"/>
+      <w:r>
+        <w:rPr>
+          <w:rStyle w:val="Hyperlink"/>
+          <w:rFonts w:cstheme="minorHAnsi"/>
+          <w:u w:val="none"/>
+        </w:rPr>
+        <w:t xml:space="preserve"> &amp; </w:t>
+      </w:r>
+      <w:proofErr w:type="spellStart"/>
+      <w:r>
+        <w:rPr>
+          <w:rStyle w:val="Hyperlink"/>
+          <w:rFonts w:cstheme="minorHAnsi"/>
+          <w:u w:val="none"/>
+        </w:rPr>
+        <w:lastRenderedPageBreak/>
+        <w:t>Emsellum</w:t>
+      </w:r>
+      <w:proofErr w:type="spellEnd"/>
+      <w:r>
+        <w:rPr>
+          <w:rStyle w:val="Hyperlink"/>
+          <w:rFonts w:cstheme="minorHAnsi"/>
+          <w:u w:val="none"/>
+        </w:rPr>
+        <w:t xml:space="preserve"> 2004</w:t>
+      </w:r>
+      <w:r>
+        <w:rPr>
+          <w:rFonts w:cstheme="minorHAnsi"/>
+        </w:rPr>
+        <w:fldChar w:fldCharType="end"/>
+      </w:r>
+      <w:r>
+        <w:rPr>
+          <w:rFonts w:cstheme="minorHAnsi"/>
+        </w:rPr>
+        <w:t>) to derive the velocities</w:t>
+      </w:r>
+      <w:r>
+        <w:rPr>
+          <w:rFonts w:cstheme="minorHAnsi"/>
+        </w:rPr>
+        <w:t xml:space="preserve"> of the gas</w:t>
+      </w:r>
+      <w:r>
+        <w:rPr>
+          <w:rFonts w:cstheme="minorHAnsi"/>
+        </w:rPr>
+        <w:t xml:space="preserve"> in each </w:t>
+      </w:r>
+      <w:proofErr w:type="spellStart"/>
+      <w:r>
+        <w:rPr>
+          <w:rFonts w:cstheme="minorHAnsi"/>
+        </w:rPr>
+        <w:t>fibre</w:t>
+      </w:r>
+      <w:proofErr w:type="spellEnd"/>
+      <w:r>
+        <w:rPr>
+          <w:rFonts w:cstheme="minorHAnsi"/>
+        </w:rPr>
+        <w:t xml:space="preserve"> by comparing to spectral energy distribution templates</w:t>
+      </w:r>
+      <w:r>
+        <w:rPr>
+          <w:rFonts w:cstheme="minorHAnsi"/>
+        </w:rPr>
+        <w:t xml:space="preserve">. Thus, we require our emission lines to be well resolved. This puts a lower limit of a S/N of 10 to ensure this. </w:t>
+      </w:r>
+      <w:r>
+        <w:rPr>
+          <w:rFonts w:cstheme="minorHAnsi"/>
+        </w:rPr>
+        <w:t xml:space="preserve">The dispersions of the red arm </w:t>
+      </w:r>
+      <w:proofErr w:type="gramStart"/>
+      <w:r>
+        <w:rPr>
+          <w:rFonts w:cstheme="minorHAnsi"/>
+        </w:rPr>
+        <w:t>is</w:t>
+      </w:r>
+      <w:proofErr w:type="gramEnd"/>
+      <w:r>
+        <w:rPr>
+          <w:rFonts w:cstheme="minorHAnsi"/>
+        </w:rPr>
+        <w:t xml:space="preserve"> 0.11</w:t>
+      </w:r>
+      <w:r>
+        <w:rPr>
+          <w:rFonts w:ascii="Cambria Math" w:hAnsi="Cambria Math" w:cstheme="minorHAnsi"/>
+        </w:rPr>
+        <w:t xml:space="preserve">Å </w:t>
+      </w:r>
+      <w:r>
+        <w:rPr>
+          <w:rFonts w:cstheme="minorHAnsi"/>
+        </w:rPr>
+        <w:t>/ pix</w:t>
+      </w:r>
+      <w:r>
+        <w:rPr>
+          <w:rFonts w:cstheme="minorHAnsi"/>
+        </w:rPr>
+        <w:t xml:space="preserve">, translating to a velocity resolution of </w:t>
+      </w:r>
+      <w:r>
+        <w:rPr>
+          <w:rFonts w:cstheme="minorHAnsi"/>
+        </w:rPr>
+        <w:t>5 km/s. From simulations, we expect the bulk motions within these galaxies to be in the range of hundreds of km/s, ensuring that we will measure accurate kinematics.</w:t>
+      </w:r>
+    </w:p>
+    <w:p>
+      <w:pPr>
+        <w:pStyle w:val="NoSpacing"/>
+        <w:rPr>
+          <w:rFonts w:cstheme="minorHAnsi"/>
+          <w:sz w:val="12"/>
+        </w:rPr>
+      </w:pPr>
+    </w:p>
+    <w:p>
+      <w:pPr>
+        <w:pStyle w:val="NoSpacing"/>
+        <w:rPr>
+          <w:rFonts w:cstheme="minorHAnsi"/>
+        </w:rPr>
+      </w:pPr>
+      <w:r>
+        <w:rPr>
+          <w:rFonts w:cstheme="minorHAnsi"/>
+        </w:rPr>
+        <w:t xml:space="preserve">We will also use the measure of </w:t>
+      </w:r>
+      <w:r>
+        <w:rPr>
+          <w:rFonts w:cstheme="minorHAnsi"/>
+          <w:i/>
+        </w:rPr>
+        <w:t>H</w:t>
+      </w:r>
+      <w:r>
+        <w:rPr>
+          <w:rFonts w:ascii="Cambria Math" w:hAnsi="Cambria Math" w:cstheme="minorHAnsi"/>
+        </w:rPr>
+        <w:t>α</w:t>
+      </w:r>
+      <w:r>
+        <w:rPr>
+          <w:rFonts w:cstheme="minorHAnsi"/>
+        </w:rPr>
+        <w:t xml:space="preserve"> as a proxy for measuring the star formation rate across the entire galaxy. </w:t>
+      </w:r>
+      <w:r>
+        <w:rPr>
+          <w:rFonts w:cstheme="minorHAnsi"/>
+          <w:i/>
+        </w:rPr>
+        <w:t>H</w:t>
+      </w:r>
+      <w:r>
+        <w:rPr>
+          <w:rFonts w:ascii="Cambria Math" w:hAnsi="Cambria Math" w:cstheme="minorHAnsi"/>
+        </w:rPr>
+        <w:t>α</w:t>
+      </w:r>
+      <w:r>
+        <w:rPr>
+          <w:rFonts w:cstheme="minorHAnsi"/>
+        </w:rPr>
+        <w:t xml:space="preserve"> ionization is primarily caused by </w:t>
+      </w:r>
+      <w:r>
+        <w:rPr>
+          <w:rFonts w:cstheme="minorHAnsi"/>
+        </w:rPr>
+        <w:t xml:space="preserve">high mass OB type stars which dominate the light emitted in young stellar populations. These stars only exist </w:t>
+      </w:r>
+      <w:r>
+        <w:rPr>
+          <w:rFonts w:cstheme="minorHAnsi"/>
+        </w:rPr>
+        <w:t>f</w:t>
+      </w:r>
+      <w:r>
+        <w:rPr>
+          <w:rFonts w:cstheme="minorHAnsi"/>
+        </w:rPr>
+        <w:t xml:space="preserve">or approximately 10 </w:t>
+      </w:r>
+      <w:proofErr w:type="spellStart"/>
+      <w:proofErr w:type="gramStart"/>
+      <w:r>
+        <w:rPr>
+          <w:rFonts w:cstheme="minorHAnsi"/>
+        </w:rPr>
+        <w:t>millions</w:t>
+      </w:r>
+      <w:proofErr w:type="spellEnd"/>
+      <w:proofErr w:type="gramEnd"/>
+      <w:r>
+        <w:rPr>
+          <w:rFonts w:cstheme="minorHAnsi"/>
+        </w:rPr>
+        <w:t xml:space="preserve"> years, and therefore, </w:t>
+      </w:r>
+      <w:r>
+        <w:rPr>
+          <w:rFonts w:cstheme="minorHAnsi"/>
+        </w:rPr>
+        <w:t xml:space="preserve">their existence and ionization are sure signs of recent star forming activity. However, there are two important issues with using </w:t>
+      </w:r>
+      <w:r>
+        <w:rPr>
+          <w:rFonts w:cstheme="minorHAnsi"/>
+          <w:i/>
+        </w:rPr>
+        <w:t>H</w:t>
+      </w:r>
+      <w:r>
+        <w:rPr>
+          <w:rFonts w:ascii="Cambria Math" w:hAnsi="Cambria Math" w:cstheme="minorHAnsi"/>
+        </w:rPr>
+        <w:t>α</w:t>
+      </w:r>
+      <w:r>
+        <w:rPr>
+          <w:rFonts w:cstheme="minorHAnsi"/>
+        </w:rPr>
+        <w:t xml:space="preserve"> as our primary signature for star formation. First, such emission is readily absorbed by the interstellar medium, and therefore we must make corrections to our observations using </w:t>
+      </w:r>
+      <w:r>
+        <w:rPr>
+          <w:rFonts w:cstheme="minorHAnsi"/>
+          <w:i/>
+        </w:rPr>
+        <w:t>H</w:t>
+      </w:r>
+      <w:r>
+        <w:rPr>
+          <w:rFonts w:ascii="Cambria Math" w:hAnsi="Cambria Math" w:cstheme="minorHAnsi"/>
+        </w:rPr>
+        <w:t>β</w:t>
+      </w:r>
+      <w:r>
+        <w:rPr>
+          <w:rFonts w:cstheme="minorHAnsi"/>
+        </w:rPr>
+        <w:t xml:space="preserve"> emission. Second, </w:t>
+      </w:r>
+      <w:r>
+        <w:rPr>
+          <w:rFonts w:cstheme="minorHAnsi"/>
+          <w:i/>
+        </w:rPr>
+        <w:t>H</w:t>
+      </w:r>
+      <w:r>
+        <w:rPr>
+          <w:rFonts w:ascii="Cambria Math" w:hAnsi="Cambria Math" w:cstheme="minorHAnsi"/>
+        </w:rPr>
+        <w:t>α</w:t>
+      </w:r>
+      <w:r>
+        <w:rPr>
+          <w:rFonts w:cstheme="minorHAnsi"/>
+        </w:rPr>
+        <w:t xml:space="preserve"> ionization is not purely from star formation, but can also be from nuclear activity</w:t>
+      </w:r>
+      <w:r>
+        <w:rPr>
+          <w:rFonts w:cstheme="minorHAnsi"/>
+        </w:rPr>
+        <w:t xml:space="preserve"> and internal shocks</w:t>
+      </w:r>
+      <w:r>
+        <w:rPr>
+          <w:rFonts w:cstheme="minorHAnsi"/>
+        </w:rPr>
+        <w:t xml:space="preserve">. </w:t>
+      </w:r>
+      <w:r>
+        <w:rPr>
+          <w:rFonts w:cstheme="minorHAnsi"/>
+        </w:rPr>
+        <w:t>It is likely that many of our targets</w:t>
+      </w:r>
+      <w:r>
+        <w:rPr>
+          <w:rFonts w:cstheme="minorHAnsi"/>
+        </w:rPr>
+        <w:t xml:space="preserve"> host an active galactic nuclei (AGN) and would therefore contaminate our measurements of star formation from </w:t>
+      </w:r>
+      <w:r>
+        <w:rPr>
+          <w:rFonts w:cstheme="minorHAnsi"/>
+          <w:i/>
+        </w:rPr>
+        <w:t>H</w:t>
+      </w:r>
+      <w:r>
+        <w:rPr>
+          <w:rFonts w:ascii="Cambria Math" w:hAnsi="Cambria Math" w:cstheme="minorHAnsi"/>
+        </w:rPr>
+        <w:t>α</w:t>
+      </w:r>
+      <w:r>
+        <w:rPr>
+          <w:rFonts w:cstheme="minorHAnsi"/>
+        </w:rPr>
+        <w:t xml:space="preserve">. We will remedy this potential contamination by using the </w:t>
+      </w:r>
+      <w:r>
+        <w:rPr>
+          <w:rFonts w:cstheme="minorHAnsi"/>
+        </w:rPr>
+        <w:t>blue</w:t>
+      </w:r>
+      <w:r>
+        <w:rPr>
+          <w:rFonts w:cstheme="minorHAnsi"/>
+        </w:rPr>
+        <w:t xml:space="preserve"> arm of the LIFU.</w:t>
+      </w:r>
+    </w:p>
+    <w:p>
+      <w:pPr>
+        <w:pStyle w:val="NoSpacing"/>
+        <w:rPr>
+          <w:rFonts w:cstheme="minorHAnsi"/>
+          <w:sz w:val="12"/>
+        </w:rPr>
+      </w:pPr>
+    </w:p>
+    <w:p>
+      <w:pPr>
+        <w:pStyle w:val="NoSpacing"/>
+        <w:rPr>
+          <w:rFonts w:cstheme="minorHAnsi"/>
+        </w:rPr>
+      </w:pPr>
+      <w:r>
+        <w:rPr>
+          <w:rFonts w:cstheme="minorHAnsi"/>
+        </w:rPr>
+        <w:t xml:space="preserve">While AGN contamination may be an issue for some of star formation </w:t>
+      </w:r>
+      <w:r>
+        <w:rPr>
+          <w:rFonts w:cstheme="minorHAnsi"/>
+        </w:rPr>
+        <w:t>measurements</w:t>
+      </w:r>
+      <w:r>
+        <w:rPr>
+          <w:rFonts w:cstheme="minorHAnsi"/>
+        </w:rPr>
+        <w:t xml:space="preserve">, we will be able </w:t>
+      </w:r>
+      <w:r>
+        <w:rPr>
+          <w:rFonts w:cstheme="minorHAnsi"/>
+        </w:rPr>
+        <w:t>identify such areas of contamination using</w:t>
+      </w:r>
+      <w:r>
+        <w:rPr>
+          <w:rFonts w:cstheme="minorHAnsi"/>
+        </w:rPr>
+        <w:t xml:space="preserve"> other emission lines. Specifically, we will use the [OIII], [NII] and </w:t>
+      </w:r>
+      <w:r>
+        <w:rPr>
+          <w:rFonts w:cstheme="minorHAnsi"/>
+          <w:i/>
+        </w:rPr>
+        <w:t>H</w:t>
+      </w:r>
+      <w:r>
+        <w:rPr>
+          <w:rFonts w:ascii="Cambria Math" w:hAnsi="Cambria Math" w:cstheme="minorHAnsi"/>
+        </w:rPr>
+        <w:t>β</w:t>
+      </w:r>
+      <w:r>
+        <w:rPr>
+          <w:rFonts w:cstheme="minorHAnsi"/>
+        </w:rPr>
+        <w:t xml:space="preserve"> emission and the </w:t>
+      </w:r>
+      <w:r>
+        <w:rPr>
+          <w:rFonts w:cstheme="minorHAnsi"/>
+          <w:i/>
+        </w:rPr>
+        <w:t>D</w:t>
+      </w:r>
+      <w:r>
+        <w:rPr>
+          <w:rFonts w:cstheme="minorHAnsi"/>
+          <w:i/>
+          <w:vertAlign w:val="subscript"/>
+        </w:rPr>
+        <w:t>n</w:t>
+      </w:r>
+      <w:r>
+        <w:rPr>
+          <w:rFonts w:cstheme="minorHAnsi"/>
+        </w:rPr>
+        <w:t xml:space="preserve">4000 break that are well covered by also using the </w:t>
+      </w:r>
+      <w:r>
+        <w:rPr>
+          <w:rFonts w:cstheme="minorHAnsi"/>
+        </w:rPr>
+        <w:t>red arm</w:t>
+      </w:r>
+      <w:r>
+        <w:rPr>
+          <w:rFonts w:cstheme="minorHAnsi"/>
+        </w:rPr>
+        <w:t xml:space="preserve"> of the LIFU</w:t>
+      </w:r>
+      <w:r>
+        <w:rPr>
+          <w:rFonts w:cstheme="minorHAnsi"/>
+        </w:rPr>
+        <w:t>.</w:t>
+      </w:r>
+      <w:r>
+        <w:rPr>
+          <w:rFonts w:cstheme="minorHAnsi"/>
+        </w:rPr>
+        <w:t xml:space="preserve"> The ranges are as follows </w:t>
+      </w:r>
+      <w:r>
+        <w:rPr>
+          <w:rFonts w:cstheme="minorHAnsi"/>
+        </w:rPr>
+        <w:t>5003</w:t>
+      </w:r>
+      <w:bookmarkStart w:id="1" w:name="_Hlk144552852"/>
+      <w:r>
+        <w:rPr>
+          <w:rFonts w:ascii="Cambria Math" w:hAnsi="Cambria Math" w:cstheme="minorHAnsi"/>
+        </w:rPr>
+        <w:t>Å</w:t>
+      </w:r>
+      <w:bookmarkEnd w:id="1"/>
+      <w:r>
+        <w:rPr>
+          <w:rFonts w:cstheme="minorHAnsi"/>
+        </w:rPr>
+        <w:t xml:space="preserve"> &lt; [OIII] &lt; 5156</w:t>
+      </w:r>
+      <w:r>
+        <w:rPr>
+          <w:rFonts w:ascii="Cambria Math" w:hAnsi="Cambria Math" w:cstheme="minorHAnsi"/>
+        </w:rPr>
+        <w:t xml:space="preserve">Å, </w:t>
+      </w:r>
+      <w:r>
+        <w:rPr>
+          <w:rFonts w:cstheme="minorHAnsi"/>
+        </w:rPr>
+        <w:t>6643</w:t>
+      </w:r>
+      <w:r>
+        <w:rPr>
+          <w:rFonts w:ascii="Cambria Math" w:hAnsi="Cambria Math" w:cstheme="minorHAnsi"/>
+        </w:rPr>
+        <w:t xml:space="preserve">Å </w:t>
+      </w:r>
+      <w:r>
+        <w:rPr>
+          <w:rFonts w:cstheme="minorHAnsi"/>
+        </w:rPr>
+        <w:t>&lt; [NII] &lt; 6848</w:t>
+      </w:r>
+      <w:r>
+        <w:rPr>
+          <w:rFonts w:ascii="Cambria Math" w:hAnsi="Cambria Math" w:cstheme="minorHAnsi"/>
+        </w:rPr>
+        <w:t xml:space="preserve">Å and </w:t>
+      </w:r>
+      <w:r>
+        <w:rPr>
+          <w:rFonts w:cstheme="minorHAnsi"/>
+        </w:rPr>
+        <w:t>5051</w:t>
+      </w:r>
+      <w:r>
+        <w:rPr>
+          <w:rFonts w:ascii="Cambria Math" w:hAnsi="Cambria Math" w:cstheme="minorHAnsi"/>
+        </w:rPr>
+        <w:t xml:space="preserve">Å </w:t>
+      </w:r>
+      <w:r>
+        <w:rPr>
+          <w:rFonts w:cstheme="minorHAnsi"/>
+        </w:rPr>
+        <w:t xml:space="preserve">&lt; </w:t>
+      </w:r>
+      <w:r>
+        <w:rPr>
+          <w:rFonts w:cstheme="minorHAnsi"/>
+          <w:i/>
+        </w:rPr>
+        <w:t>H</w:t>
+      </w:r>
+      <w:r>
+        <w:rPr>
+          <w:rFonts w:ascii="Cambria Math" w:hAnsi="Cambria Math" w:cstheme="minorHAnsi"/>
+        </w:rPr>
+        <w:t xml:space="preserve">β </w:t>
+      </w:r>
+      <w:r>
+        <w:rPr>
+          <w:rFonts w:cstheme="minorHAnsi"/>
+        </w:rPr>
+        <w:t>&lt; 5207</w:t>
+      </w:r>
+      <w:r>
+        <w:rPr>
+          <w:rFonts w:ascii="Cambria Math" w:hAnsi="Cambria Math" w:cstheme="minorHAnsi"/>
+        </w:rPr>
+        <w:t>Å</w:t>
+      </w:r>
+      <w:r>
+        <w:rPr>
+          <w:rFonts w:cstheme="minorHAnsi"/>
+        </w:rPr>
+        <w:t>. Using these lines, we will be able to identify regions in each galaxy which are specifically star forming, those which are ionized due to AGN and those which are a combination of the two.</w:t>
+      </w:r>
+    </w:p>
+    <w:p>
+      <w:pPr>
+        <w:pStyle w:val="NoSpacing"/>
+        <w:rPr>
+          <w:rFonts w:cstheme="minorHAnsi"/>
+          <w:sz w:val="12"/>
+        </w:rPr>
+      </w:pPr>
+    </w:p>
+    <w:p>
+      <w:pPr>
+        <w:pStyle w:val="NoSpacing"/>
+        <w:rPr>
+          <w:rFonts w:cstheme="minorHAnsi"/>
+        </w:rPr>
+      </w:pPr>
+      <w:r>
+        <w:rPr>
+          <w:rFonts w:cstheme="minorHAnsi"/>
+        </w:rPr>
+        <w:t>For those regions which are not purely star forming, we will use the 4000</w:t>
+      </w:r>
+      <w:r>
+        <w:rPr>
+          <w:rFonts w:ascii="Cambria Math" w:hAnsi="Cambria Math" w:cstheme="minorHAnsi"/>
+        </w:rPr>
+        <w:t>Å-</w:t>
+      </w:r>
+      <w:r>
+        <w:rPr>
+          <w:rFonts w:cstheme="minorHAnsi"/>
+        </w:rPr>
+        <w:t>break</w:t>
+      </w:r>
+      <w:r>
+        <w:rPr>
+          <w:rFonts w:cstheme="minorHAnsi"/>
+          <w:i/>
+        </w:rPr>
+        <w:t xml:space="preserve"> </w:t>
+      </w:r>
+      <w:r>
+        <w:rPr>
+          <w:rFonts w:cstheme="minorHAnsi"/>
+        </w:rPr>
+        <w:t>(</w:t>
+      </w:r>
+      <w:r>
+        <w:rPr>
+          <w:rFonts w:cstheme="minorHAnsi"/>
+          <w:i/>
+        </w:rPr>
+        <w:t>D</w:t>
+      </w:r>
+      <w:r>
+        <w:rPr>
+          <w:rFonts w:cstheme="minorHAnsi"/>
+          <w:i/>
+          <w:vertAlign w:val="subscript"/>
+        </w:rPr>
+        <w:t>n</w:t>
+      </w:r>
+      <w:r>
+        <w:rPr>
+          <w:rFonts w:cstheme="minorHAnsi"/>
+        </w:rPr>
+        <w:t xml:space="preserve">4000; </w:t>
+      </w:r>
+      <w:hyperlink r:id="rId22" w:history="1">
+        <w:proofErr w:type="spellStart"/>
+        <w:r>
+          <w:rPr>
+            <w:rStyle w:val="Hyperlink"/>
+            <w:rFonts w:cstheme="minorHAnsi"/>
+            <w:u w:val="none"/>
+          </w:rPr>
+          <w:t>Brinchmann</w:t>
+        </w:r>
+        <w:proofErr w:type="spellEnd"/>
+        <w:r>
+          <w:rPr>
+            <w:rStyle w:val="Hyperlink"/>
+            <w:rFonts w:cstheme="minorHAnsi"/>
+            <w:u w:val="none"/>
+          </w:rPr>
+          <w:t xml:space="preserve"> et al. 2004</w:t>
+        </w:r>
+      </w:hyperlink>
+      <w:r>
+        <w:rPr>
+          <w:rFonts w:cstheme="minorHAnsi"/>
+        </w:rPr>
+        <w:t>) to measure the star formation rate of the region.</w:t>
+      </w:r>
+      <w:r>
+        <w:rPr>
+          <w:rFonts w:cstheme="minorHAnsi"/>
+        </w:rPr>
+        <w:t xml:space="preserve"> This parameter is the ratio of flux before the break to after the break. It</w:t>
+      </w:r>
+      <w:r>
+        <w:rPr>
+          <w:rFonts w:cstheme="minorHAnsi"/>
+        </w:rPr>
+        <w:t xml:space="preserve"> is well used in this precise instance, and has a tight relation with the specific star formation rate of a region</w:t>
+      </w:r>
+      <w:r>
+        <w:rPr>
+          <w:rFonts w:cstheme="minorHAnsi"/>
+        </w:rPr>
+        <w:t xml:space="preserve"> (</w:t>
+      </w:r>
+      <w:hyperlink r:id="rId23" w:history="1">
+        <w:r>
+          <w:rPr>
+            <w:rStyle w:val="Hyperlink"/>
+            <w:rFonts w:cstheme="minorHAnsi"/>
+            <w:u w:val="none"/>
+          </w:rPr>
+          <w:t>Spindler et al. 2018</w:t>
+        </w:r>
+      </w:hyperlink>
+      <w:r>
+        <w:rPr>
+          <w:rFonts w:cstheme="minorHAnsi"/>
+        </w:rPr>
+        <w:t>)</w:t>
+      </w:r>
+      <w:r>
+        <w:rPr>
+          <w:rFonts w:cstheme="minorHAnsi"/>
+        </w:rPr>
+        <w:t>.</w:t>
+      </w:r>
+      <w:r>
+        <w:rPr>
+          <w:rFonts w:cstheme="minorHAnsi"/>
+        </w:rPr>
+        <w:t xml:space="preserve"> This allows us to estimate the SFR</w:t>
+      </w:r>
+      <w:r>
+        <w:rPr>
+          <w:rFonts w:cstheme="minorHAnsi"/>
+        </w:rPr>
+        <w:t xml:space="preserve"> </w:t>
+      </w:r>
+      <w:r>
+        <w:rPr>
+          <w:rFonts w:cstheme="minorHAnsi"/>
+        </w:rPr>
+        <w:t>in</w:t>
+      </w:r>
+      <w:r>
+        <w:rPr>
+          <w:rFonts w:cstheme="minorHAnsi"/>
+        </w:rPr>
+        <w:t xml:space="preserve"> a contaminated</w:t>
+      </w:r>
+      <w:r>
+        <w:rPr>
+          <w:rFonts w:cstheme="minorHAnsi"/>
+        </w:rPr>
+        <w:t xml:space="preserve"> </w:t>
+      </w:r>
+      <w:proofErr w:type="spellStart"/>
+      <w:r>
+        <w:rPr>
+          <w:rFonts w:cstheme="minorHAnsi"/>
+        </w:rPr>
+        <w:t>fibre</w:t>
+      </w:r>
+      <w:proofErr w:type="spellEnd"/>
+      <w:r>
+        <w:rPr>
+          <w:rFonts w:cstheme="minorHAnsi"/>
+        </w:rPr>
+        <w:t>, and not have to simply remove it.</w:t>
+      </w:r>
+      <w:r>
+        <w:rPr>
+          <w:rFonts w:cstheme="minorHAnsi"/>
+        </w:rPr>
+        <w:t xml:space="preserve"> </w:t>
+      </w:r>
+    </w:p>
+    <w:p>
+      <w:pPr>
+        <w:pStyle w:val="NoSpacing"/>
+        <w:rPr>
+          <w:rFonts w:cstheme="minorHAnsi"/>
+          <w:sz w:val="12"/>
+        </w:rPr>
+      </w:pPr>
+    </w:p>
+    <w:p>
+      <w:pPr>
+        <w:pStyle w:val="NoSpacing"/>
+        <w:rPr>
+          <w:rFonts w:cstheme="minorHAnsi"/>
+        </w:rPr>
+      </w:pPr>
+      <w:r>
+        <w:rPr>
+          <w:rFonts w:cstheme="minorHAnsi"/>
+        </w:rPr>
+        <w:t xml:space="preserve">As stated previously, to measure the velocity field within each galaxy and the localized star formation, we need well resolved spectral lines with a high S/N. Due to the wide range </w:t>
+      </w:r>
+      <w:r>
+        <w:rPr>
+          <w:rFonts w:cstheme="minorHAnsi"/>
+        </w:rPr>
+        <w:t xml:space="preserve">of wavelengths we require to observe to account for AGN contamination, we must use the </w:t>
+      </w:r>
+      <w:proofErr w:type="gramStart"/>
+      <w:r>
+        <w:rPr>
+          <w:rFonts w:cstheme="minorHAnsi"/>
+        </w:rPr>
+        <w:t>low resolution</w:t>
+      </w:r>
+      <w:proofErr w:type="gramEnd"/>
+      <w:r>
+        <w:rPr>
+          <w:rFonts w:cstheme="minorHAnsi"/>
+        </w:rPr>
+        <w:t xml:space="preserve"> version of the LIFU. </w:t>
+      </w:r>
+      <w:r>
+        <w:rPr>
+          <w:rFonts w:cstheme="minorHAnsi"/>
+        </w:rPr>
+        <w:t>With the a</w:t>
+      </w:r>
+      <w:r>
+        <w:rPr>
+          <w:rFonts w:cstheme="minorHAnsi"/>
+        </w:rPr>
+        <w:t>ssumption of a seeing of 1.2” and a sky brightness of 21 (dark) in the V band, we will require an exposure of 5400s per target for a S/N of 10 at 23 mags / arcsec</w:t>
+      </w:r>
+      <w:r>
+        <w:rPr>
+          <w:rFonts w:cstheme="minorHAnsi"/>
+          <w:vertAlign w:val="superscript"/>
+        </w:rPr>
+        <w:t>2</w:t>
+      </w:r>
+      <w:r>
+        <w:rPr>
+          <w:rFonts w:cstheme="minorHAnsi"/>
+        </w:rPr>
+        <w:t>. This calculation us</w:t>
+      </w:r>
+      <w:r>
+        <w:rPr>
+          <w:rFonts w:cstheme="minorHAnsi"/>
+        </w:rPr>
+        <w:t xml:space="preserve">ed </w:t>
+      </w:r>
+      <w:r>
+        <w:rPr>
+          <w:rFonts w:cstheme="minorHAnsi"/>
+        </w:rPr>
+        <w:t>the WEAVE exposure time calculator</w:t>
+      </w:r>
+      <w:r>
+        <w:rPr>
+          <w:rFonts w:cstheme="minorHAnsi"/>
+        </w:rPr>
+        <w:t>. Thus, a</w:t>
+      </w:r>
+      <w:r>
+        <w:rPr>
+          <w:rFonts w:cstheme="minorHAnsi"/>
+        </w:rPr>
+        <w:t xml:space="preserve">ccounting for further overheads, </w:t>
+      </w:r>
+      <w:r>
+        <w:rPr>
+          <w:rFonts w:cstheme="minorHAnsi"/>
+        </w:rPr>
+        <w:t xml:space="preserve">we calculate we can observe all 16 targets in 4.5 (rounded up to 5) nights in </w:t>
+      </w:r>
+      <w:proofErr w:type="spellStart"/>
+      <w:r>
+        <w:rPr>
+          <w:rFonts w:cstheme="minorHAnsi"/>
+        </w:rPr>
+        <w:t>mid February</w:t>
+      </w:r>
+      <w:proofErr w:type="spellEnd"/>
+      <w:r>
+        <w:rPr>
+          <w:rFonts w:cstheme="minorHAnsi"/>
+        </w:rPr>
+        <w:t xml:space="preserve"> 2024.</w:t>
+      </w:r>
+    </w:p>
+    <w:p>
+      <w:pPr>
+        <w:pStyle w:val="NoSpacing"/>
+        <w:rPr>
+          <w:rFonts w:cstheme="minorHAnsi"/>
+        </w:rPr>
+      </w:pPr>
+    </w:p>
+    <w:p>
+      <w:pPr>
+        <w:pStyle w:val="NoSpacing"/>
+        <w:rPr>
+          <w:rFonts w:cstheme="minorHAnsi"/>
+        </w:rPr>
+      </w:pPr>
+      <w:r>
+        <w:rPr>
+          <w:rFonts w:cstheme="minorHAnsi"/>
+          <w:u w:val="single"/>
+        </w:rPr>
+        <w:t>Figure 1 Caption</w:t>
+      </w:r>
+      <w:r>
+        <w:rPr>
+          <w:rFonts w:cstheme="minorHAnsi"/>
+        </w:rPr>
+        <w:t>:</w:t>
+      </w:r>
+    </w:p>
+    <w:p>
+      <w:pPr>
+        <w:pStyle w:val="NoSpacing"/>
+        <w:rPr>
+          <w:rFonts w:cstheme="minorHAnsi"/>
+        </w:rPr>
+      </w:pPr>
+      <w:r>
+        <w:rPr>
+          <w:rFonts w:cstheme="minorHAnsi"/>
+        </w:rPr>
+        <w:t xml:space="preserve">The change in </w:t>
+      </w:r>
+      <w:proofErr w:type="spellStart"/>
+      <w:r>
+        <w:rPr>
+          <w:rFonts w:cstheme="minorHAnsi"/>
+        </w:rPr>
         <w:t>FoV</w:t>
       </w:r>
       <w:proofErr w:type="spellEnd"/>
       <w:r>
-        <w:t>) required to observe their entire disks and their tidal features.</w:t>
-      </w:r>
-    </w:p>
-    <w:p>
-      <w:pPr>
-        <w:pStyle w:val="NoSpacing"/>
-        <w:rPr>
-          <w:sz w:val="12"/>
-        </w:rPr>
-      </w:pPr>
-    </w:p>
-    <w:p>
-      <w:pPr>
-        <w:pStyle w:val="NoSpacing"/>
-      </w:pPr>
-      <w:r>
-        <w:t xml:space="preserve">Only two of our proposed targets, </w:t>
-      </w:r>
-      <w:r>
-        <w:t>Heart and Arp 239</w:t>
-      </w:r>
-      <w:r>
-        <w:t>,</w:t>
-      </w:r>
-      <w:r>
-        <w:t xml:space="preserve"> have been observed by MANGA. </w:t>
-      </w:r>
-      <w:r>
-        <w:t xml:space="preserve">In Figure 1, we show the measured </w:t>
+        <w:rPr>
+          <w:rFonts w:cstheme="minorHAnsi"/>
+        </w:rPr>
+        <w:t xml:space="preserve"> from </w:t>
       </w:r>
       <w:proofErr w:type="spellStart"/>
       <w:r>
-        <w:t>FoV</w:t>
+        <w:rPr>
+          <w:rFonts w:cstheme="minorHAnsi"/>
+        </w:rPr>
+        <w:t>MaNGA</w:t>
       </w:r>
       <w:proofErr w:type="spellEnd"/>
       <w:r>
-        <w:t xml:space="preserve"> of MANGA, as well as the map of the measured </w:t>
-      </w:r>
-      <w:r>
-        <w:rPr>
-          <w:i/>
-        </w:rPr>
-        <w:t>H</w:t>
-      </w:r>
-      <w:r>
-        <w:rPr>
-          <w:rFonts w:ascii="Cambria Math" w:hAnsi="Cambria Math"/>
-        </w:rPr>
-        <w:t>α</w:t>
-      </w:r>
-      <w:r>
-        <w:t xml:space="preserve"> emission. </w:t>
-      </w:r>
-      <w:r>
-        <w:t xml:space="preserve">In both systems, the </w:t>
-      </w:r>
-      <w:proofErr w:type="spellStart"/>
-      <w:r>
-        <w:t>FoV</w:t>
-      </w:r>
-      <w:proofErr w:type="spellEnd"/>
-      <w:r>
-        <w:t xml:space="preserve"> is too small to properly measure this emission across the tidal features of Arp 239 or even across the second nucleus of the Heart system. Figure 2 then shows the predicted </w:t>
-      </w:r>
-      <w:proofErr w:type="spellStart"/>
-      <w:r>
-        <w:t>FoV</w:t>
-      </w:r>
-      <w:proofErr w:type="spellEnd"/>
-      <w:r>
-        <w:t xml:space="preserve"> that will be achieved by WEAVE. As shown, they will far surpass th</w:t>
-      </w:r>
-      <w:r>
-        <w:t>at of MANGA, capturing the entire system of Heart as well as the tidal features in the primary and secondary galaxies of Arp 239.</w:t>
-      </w:r>
-    </w:p>
-    <w:p>
-      <w:pPr>
-        <w:pStyle w:val="NoSpacing"/>
-        <w:rPr>
-          <w:sz w:val="12"/>
-        </w:rPr>
-      </w:pPr>
-    </w:p>
-    <w:p>
-      <w:pPr>
-        <w:pStyle w:val="NoSpacing"/>
-      </w:pPr>
-      <w:r>
-        <w:t xml:space="preserve">We also propose to observe these systems that overlap with MANGA to </w:t>
-      </w:r>
-      <w:proofErr w:type="spellStart"/>
-      <w:r>
-        <w:t>utilise</w:t>
-      </w:r>
-      <w:proofErr w:type="spellEnd"/>
-      <w:r>
-        <w:t xml:space="preserve"> MANGA as a baseline for WEAVE. We will be able to quantify the improvement that WEAVE provides us in both resolution, sensitivity and in what we are missing by not also observing the </w:t>
-      </w:r>
-      <w:r>
-        <w:t xml:space="preserve">tidal features of these systems. </w:t>
-      </w:r>
-      <w:r>
-        <w:t xml:space="preserve">By using the redshift of each target and the measured </w:t>
-      </w:r>
-      <w:proofErr w:type="spellStart"/>
-      <w:r>
-        <w:t>diametres</w:t>
-      </w:r>
-      <w:proofErr w:type="spellEnd"/>
-      <w:r>
-        <w:t xml:space="preserve"> of the </w:t>
-      </w:r>
-      <w:proofErr w:type="spellStart"/>
-      <w:r>
-        <w:t>fibres</w:t>
-      </w:r>
-      <w:proofErr w:type="spellEnd"/>
-      <w:r>
-        <w:t xml:space="preserve"> on-sky, we anticipate achieving a resolution ranging from 0.5kpc – 2.12kpc. With such resolution, we will be able to clearly map out new star formation, stellar populations, and the kinematics occurring in the galactic disks and tidal features. </w:t>
-      </w:r>
-    </w:p>
-    <w:p>
-      <w:pPr>
-        <w:pStyle w:val="NoSpacing"/>
-        <w:rPr>
-          <w:sz w:val="12"/>
-        </w:rPr>
-      </w:pPr>
-    </w:p>
-    <w:p>
-      <w:pPr>
-        <w:pStyle w:val="NoSpacing"/>
-      </w:pPr>
-      <w:r>
-        <w:t>Here, discuss the expected SNR we will ach</w:t>
-      </w:r>
-      <w:r>
-        <w:t>ieve in this project.</w:t>
-      </w:r>
-    </w:p>
-    <w:p>
-      <w:pPr>
-        <w:pStyle w:val="NoSpacing"/>
-        <w:rPr>
-          <w:sz w:val="12"/>
-        </w:rPr>
-      </w:pPr>
-    </w:p>
-    <w:p>
-      <w:pPr>
-        <w:pStyle w:val="NoSpacing"/>
-        <w:rPr>
-          <w:rFonts w:cstheme="minorHAnsi"/>
-        </w:rPr>
-      </w:pPr>
-      <w:r>
-        <w:t>We will be specifically requesting that the LIFU will be operated using the green</w:t>
-      </w:r>
-      <w:r>
-        <w:t xml:space="preserve"> </w:t>
-      </w:r>
-      <w:r>
-        <w:t>(4730</w:t>
-      </w:r>
-      <w:r>
-        <w:rPr>
-          <w:rFonts w:ascii="Cambria Math" w:hAnsi="Cambria Math"/>
-        </w:rPr>
-        <w:t>Å</w:t>
-      </w:r>
-      <w:r>
-        <w:t xml:space="preserve"> – 5450</w:t>
-      </w:r>
-      <w:r>
-        <w:rPr>
-          <w:rFonts w:ascii="Cambria Math" w:hAnsi="Cambria Math"/>
-        </w:rPr>
-        <w:t>Å</w:t>
-      </w:r>
-      <w:r>
-        <w:t>)</w:t>
-      </w:r>
-      <w:r>
-        <w:t xml:space="preserve"> and red arm</w:t>
-      </w:r>
-      <w:r>
-        <w:t xml:space="preserve"> (5950</w:t>
-      </w:r>
-      <w:r>
-        <w:rPr>
-          <w:rFonts w:ascii="Cambria Math" w:hAnsi="Cambria Math"/>
-        </w:rPr>
-        <w:t>Å</w:t>
-      </w:r>
-      <w:r>
-        <w:t xml:space="preserve"> - 6850</w:t>
-      </w:r>
-      <w:r>
-        <w:rPr>
-          <w:rFonts w:ascii="Cambria Math" w:hAnsi="Cambria Math"/>
-        </w:rPr>
-        <w:t>Å</w:t>
-      </w:r>
-      <w:r>
-        <w:t>)</w:t>
-      </w:r>
-      <w:r>
-        <w:t xml:space="preserve"> in high resolution mode.</w:t>
-      </w:r>
-      <w:r>
-        <w:t xml:space="preserve"> The red arm will cover all possible redshifts (of our targets) of </w:t>
-      </w:r>
-      <w:r>
-        <w:rPr>
-          <w:i/>
-        </w:rPr>
-        <w:t>H</w:t>
-      </w:r>
-      <w:r>
-        <w:rPr>
-          <w:rFonts w:ascii="Cambria Math" w:hAnsi="Cambria Math"/>
-        </w:rPr>
-        <w:t>α</w:t>
-      </w:r>
-      <w:r>
-        <w:rPr>
-          <w:rFonts w:ascii="Cambria Math" w:hAnsi="Cambria Math"/>
-        </w:rPr>
-        <w:t xml:space="preserve"> </w:t>
-      </w:r>
-      <w:r>
-        <w:rPr>
-          <w:rFonts w:cstheme="minorHAnsi"/>
-        </w:rPr>
-        <w:t>(6562.8</w:t>
-      </w:r>
-      <w:r>
-        <w:rPr>
-          <w:rFonts w:ascii="Cambria Math" w:hAnsi="Cambria Math"/>
-        </w:rPr>
-        <w:t>Å</w:t>
-      </w:r>
-      <w:r>
-        <w:rPr>
-          <w:rFonts w:cstheme="minorHAnsi"/>
-        </w:rPr>
-        <w:t>)</w:t>
-      </w:r>
-      <w:r>
-        <w:t xml:space="preserve">. While observing the </w:t>
-      </w:r>
-      <w:r>
-        <w:rPr>
-          <w:i/>
-        </w:rPr>
-        <w:t>H</w:t>
-      </w:r>
-      <w:r>
-        <w:rPr>
-          <w:rFonts w:ascii="Cambria Math" w:hAnsi="Cambria Math"/>
-        </w:rPr>
-        <w:t>α</w:t>
-      </w:r>
-      <w:r>
-        <w:rPr>
-          <w:rFonts w:ascii="Cambria Math" w:hAnsi="Cambria Math"/>
-        </w:rPr>
-        <w:t xml:space="preserve"> </w:t>
-      </w:r>
-      <w:r>
-        <w:t>line is a secondary priority for our second science goal, it is of utmost importance for our primary goal.</w:t>
-      </w:r>
-      <w:r>
-        <w:t xml:space="preserve"> We will </w:t>
-      </w:r>
-      <w:proofErr w:type="spellStart"/>
-      <w:r>
-        <w:t>utilise</w:t>
-      </w:r>
-      <w:proofErr w:type="spellEnd"/>
-      <w:r>
-        <w:t xml:space="preserve"> it to calculate the internal gas kinematics, and therefore, the bulk rotational and non-rotational motions within the galaxies. The </w:t>
-      </w:r>
-      <w:r>
-        <w:t>blue</w:t>
-      </w:r>
-      <w:r>
-        <w:t xml:space="preserve"> and </w:t>
-      </w:r>
-      <w:r>
-        <w:t>red</w:t>
-      </w:r>
-      <w:r>
-        <w:t xml:space="preserve"> arms of the LIFU have a dispersion of 0.090</w:t>
-      </w:r>
-      <w:r>
-        <w:rPr>
-          <w:rFonts w:ascii="Cambria Math" w:hAnsi="Cambria Math"/>
-        </w:rPr>
-        <w:t xml:space="preserve">Å/pix </w:t>
-      </w:r>
-      <w:r>
-        <w:t>and 0.11</w:t>
-      </w:r>
-      <w:r>
-        <w:rPr>
-          <w:rFonts w:ascii="Cambria Math" w:hAnsi="Cambria Math"/>
-        </w:rPr>
-        <w:t>Å/pix</w:t>
-      </w:r>
-      <w:r>
-        <w:rPr>
-          <w:rFonts w:ascii="Cambria Math" w:hAnsi="Cambria Math"/>
-        </w:rPr>
-        <w:t xml:space="preserve"> </w:t>
-      </w:r>
-      <w:r>
-        <w:rPr>
-          <w:rFonts w:cstheme="minorHAnsi"/>
-        </w:rPr>
-        <w:t xml:space="preserve">respectively. For the two wavelength ranges we are interested in (), this translates to a resolution of </w:t>
-      </w:r>
-      <w:r>
-        <w:rPr>
-          <w:rFonts w:ascii="Cambria Math" w:hAnsi="Cambria Math" w:cstheme="minorHAnsi"/>
-        </w:rPr>
-        <w:t>∿</w:t>
-      </w:r>
-      <w:r>
-        <w:rPr>
-          <w:rFonts w:cstheme="minorHAnsi"/>
-        </w:rPr>
-        <w:t>1 – 10 km / s. From our experience, the centroid of an emission line can be detected to 1/10</w:t>
-      </w:r>
-      <w:r>
-        <w:rPr>
-          <w:rFonts w:cstheme="minorHAnsi"/>
-          <w:vertAlign w:val="superscript"/>
-        </w:rPr>
-        <w:t>th</w:t>
-      </w:r>
-      <w:r>
-        <w:rPr>
-          <w:rFonts w:cstheme="minorHAnsi"/>
-        </w:rPr>
-        <w:t xml:space="preserve"> of a pixel. Therefore, internal kinematics of the galaxy will be able to characterized up to a 0.1 – 0.5 km / s. From our simulations, we expect the internal motion to vary around a few hundred km / s. This means, with the SNR we expect to reach, we will be able to accurately measure the internal velocity of the gas.</w:t>
-      </w:r>
-    </w:p>
-    <w:p>
-      <w:pPr>
-        <w:pStyle w:val="NoSpacing"/>
-        <w:rPr>
-          <w:sz w:val="12"/>
-        </w:rPr>
-      </w:pPr>
-    </w:p>
-    <w:p>
-      <w:pPr>
-        <w:pStyle w:val="NoSpacing"/>
-      </w:pPr>
-      <w:r>
-        <w:t xml:space="preserve">Upon correcting for the redshift in the </w:t>
-      </w:r>
-      <w:r>
-        <w:rPr>
-          <w:i/>
-        </w:rPr>
-        <w:t>H</w:t>
-      </w:r>
-      <w:r>
-        <w:rPr>
-          <w:rFonts w:ascii="Cambria Math" w:hAnsi="Cambria Math"/>
-        </w:rPr>
-        <w:t xml:space="preserve">α </w:t>
-      </w:r>
-      <w:r>
-        <w:t xml:space="preserve">line, any excess shift will be due to the rotational motion of the ionized gas. Therefore, it allows us to trace the rotational and non-rotational motion of material </w:t>
-      </w:r>
-      <w:r>
-        <w:lastRenderedPageBreak/>
-        <w:t xml:space="preserve">through the galactic disk and tidal features. </w:t>
-      </w:r>
-      <w:r>
-        <w:t xml:space="preserve">These bulk motions are also represented in our simulations, and matching maps can be built. This will allow us to faster constrain our models for these systems, and demonstrate the degeneracy breaking capabilities of it. </w:t>
-      </w:r>
-    </w:p>
-    <w:p>
-      <w:pPr>
-        <w:pStyle w:val="NoSpacing"/>
-        <w:rPr>
-          <w:sz w:val="12"/>
-        </w:rPr>
-      </w:pPr>
-    </w:p>
-    <w:p>
-      <w:pPr>
-        <w:pStyle w:val="NoSpacing"/>
-      </w:pPr>
-      <w:r>
-        <w:t xml:space="preserve">In regards to our second goal, measuring SFR, we will be </w:t>
-      </w:r>
-      <w:r>
-        <w:t xml:space="preserve">utilizing the green arm of the IFU. </w:t>
-      </w:r>
-      <w:r>
-        <w:t xml:space="preserve">While </w:t>
-      </w:r>
-      <w:r>
-        <w:rPr>
-          <w:i/>
-        </w:rPr>
-        <w:t>H</w:t>
-      </w:r>
-      <w:r>
-        <w:rPr>
-          <w:rFonts w:ascii="Cambria Math" w:hAnsi="Cambria Math"/>
-        </w:rPr>
-        <w:t>α</w:t>
-      </w:r>
-      <w:r>
-        <w:t xml:space="preserve"> is an indicator of star formation, significantly more evidence of recent star formation is the </w:t>
-      </w:r>
-      <w:r>
-        <w:t>[</w:t>
-      </w:r>
-      <w:r>
-        <w:t>OIII] doublet (4959</w:t>
-      </w:r>
-      <w:r>
-        <w:rPr>
-          <w:rFonts w:ascii="Cambria Math" w:hAnsi="Cambria Math"/>
-        </w:rPr>
-        <w:t>Å</w:t>
-      </w:r>
-      <w:r>
-        <w:rPr>
-          <w:rFonts w:ascii="Cambria Math" w:hAnsi="Cambria Math"/>
-        </w:rPr>
-        <w:t xml:space="preserve"> </w:t>
-      </w:r>
-      <w:r>
-        <w:rPr>
-          <w:rFonts w:cstheme="minorHAnsi"/>
-        </w:rPr>
-        <w:t>and</w:t>
-      </w:r>
-      <w:r>
-        <w:rPr>
-          <w:rFonts w:ascii="Cambria Math" w:hAnsi="Cambria Math"/>
-        </w:rPr>
-        <w:t xml:space="preserve"> </w:t>
-      </w:r>
-      <w:r>
-        <w:t>5007</w:t>
-      </w:r>
-      <w:r>
-        <w:rPr>
-          <w:rFonts w:ascii="Cambria Math" w:hAnsi="Cambria Math"/>
-        </w:rPr>
-        <w:t>Å</w:t>
-      </w:r>
-      <w:r>
-        <w:t>)</w:t>
-      </w:r>
-      <w:r>
-        <w:t>. Where there is this emission, there is O-type stars. These stars have incredible short life spans (</w:t>
-      </w:r>
-      <w:r>
-        <w:t>~</w:t>
-      </w:r>
-      <w:r>
-        <w:t>10 million years), and are very luminous. Their very high luminosity causes the rapid ionization of neutral oxygen</w:t>
-      </w:r>
-      <w:r>
-        <w:t xml:space="preserve">. Hence, identifying regions of high </w:t>
-      </w:r>
-      <w:r>
-        <w:t>[</w:t>
-      </w:r>
-      <w:r>
-        <w:t>OIII] emission will correspond to massive stars that have formed in the last 10 million years and, likely, due to the interaction. This doublet will serve as our evidence for where the galaxy is undergoing its starburst.</w:t>
-      </w:r>
-    </w:p>
-    <w:p>
-      <w:pPr>
-        <w:pStyle w:val="NoSpacing"/>
-        <w:rPr>
-          <w:sz w:val="12"/>
-        </w:rPr>
-      </w:pPr>
-    </w:p>
-    <w:p>
-      <w:pPr>
-        <w:pStyle w:val="NoSpacing"/>
-      </w:pPr>
-      <w:r>
-        <w:t xml:space="preserve">If we are unable to recover the </w:t>
-      </w:r>
-      <w:r>
-        <w:t>[</w:t>
-      </w:r>
-      <w:r>
-        <w:t xml:space="preserve">OIII] doublet, we will use </w:t>
-      </w:r>
-      <w:r>
-        <w:rPr>
-          <w:i/>
-        </w:rPr>
-        <w:t>H</w:t>
-      </w:r>
-      <w:r>
-        <w:rPr>
-          <w:rFonts w:ascii="Cambria Math" w:hAnsi="Cambria Math"/>
-        </w:rPr>
-        <w:t>α</w:t>
-      </w:r>
-      <w:r>
-        <w:t xml:space="preserve"> to </w:t>
-      </w:r>
-      <w:r>
-        <w:t>resolve</w:t>
-      </w:r>
-      <w:r>
-        <w:t xml:space="preserve"> the star formation occurring across the entire galactic disk. </w:t>
-      </w:r>
-      <w:r>
-        <w:t xml:space="preserve">We will then conduct a comparison between the total star formation we find across each of our targets. By then controlling for stellar mass and stage, we will look for any enhancement through each stage. While this will be a small sample, it will be direct observations of the star formation through each. </w:t>
-      </w:r>
-    </w:p>
-    <w:p>
-      <w:pPr>
-        <w:pStyle w:val="NoSpacing"/>
-        <w:rPr>
-          <w:sz w:val="12"/>
-        </w:rPr>
-      </w:pPr>
-    </w:p>
-    <w:p>
-      <w:pPr>
-        <w:pStyle w:val="NoSpacing"/>
-      </w:pPr>
-      <w:r>
-        <w:t>Using the WEAVE exposure calculator, assuming optimal seeing of 1.2” and optimal airmass conditions we expect to require 1 hour of exposure on each target for a SNR of 10 across each target. While the SNR in the disks of each galaxies will be very high, we are holding for a surface brightness of 20 mags / arcsec out to the galactic edge. Thus, the total exposure time required will be 16 hours or 2 nights, rounded up to 3 nights.</w:t>
-      </w:r>
-      <w:bookmarkStart w:id="0" w:name="_GoBack"/>
-      <w:bookmarkEnd w:id="0"/>
-    </w:p>
-    <w:p>
-      <w:pPr>
-        <w:pStyle w:val="NoSpacing"/>
-      </w:pPr>
-    </w:p>
-    <w:p>
-      <w:pPr>
-        <w:pStyle w:val="NoSpacing"/>
-      </w:pPr>
-      <w:r>
-        <w:t>Notes on what I want to write here:</w:t>
-      </w:r>
-    </w:p>
-    <w:p>
-      <w:pPr>
-        <w:pStyle w:val="NoSpacing"/>
-        <w:numPr>
-          <w:ilvl w:val="0"/>
-          <w:numId w:val="2"/>
-        </w:numPr>
-      </w:pPr>
-      <w:r>
-        <w:t>Basically, primary reason I want to use WEAVE here is the massive Field of View.</w:t>
-      </w:r>
-    </w:p>
-    <w:p>
-      <w:pPr>
-        <w:pStyle w:val="NoSpacing"/>
-        <w:numPr>
-          <w:ilvl w:val="1"/>
-          <w:numId w:val="2"/>
-        </w:numPr>
-      </w:pPr>
-      <w:r>
-        <w:t>The colossal FOV of the LIFU means that for the first time we can capture the entire system of these very local systems.</w:t>
-      </w:r>
-    </w:p>
-    <w:p>
-      <w:pPr>
-        <w:pStyle w:val="NoSpacing"/>
-        <w:numPr>
-          <w:ilvl w:val="1"/>
-          <w:numId w:val="2"/>
-        </w:numPr>
-      </w:pPr>
-      <w:r>
-        <w:t>Because these systems are so local, and so large in size, have not got IFU data for any of the given ones (besides Heart, used as comparison).</w:t>
-      </w:r>
-    </w:p>
-    <w:p>
-      <w:pPr>
-        <w:pStyle w:val="NoSpacing"/>
-        <w:numPr>
-          <w:ilvl w:val="0"/>
-          <w:numId w:val="2"/>
-        </w:numPr>
-      </w:pPr>
-      <w:r>
-        <w:t>Extremely large, local galaxies will be an excellent use of WEAVE to show how we can get to the sub-kpc measurements of galaxy emission.</w:t>
-      </w:r>
-    </w:p>
-    <w:p>
-      <w:pPr>
-        <w:pStyle w:val="NoSpacing"/>
-        <w:numPr>
-          <w:ilvl w:val="0"/>
-          <w:numId w:val="2"/>
-        </w:numPr>
-      </w:pPr>
-      <w:r>
-        <w:t>Each galaxy is a very bright one, with the dimmest target having a V band magnitude of 18 magnitude (double check this).</w:t>
-      </w:r>
-    </w:p>
-    <w:p>
-      <w:pPr>
-        <w:pStyle w:val="NoSpacing"/>
-        <w:numPr>
-          <w:ilvl w:val="1"/>
-          <w:numId w:val="2"/>
-        </w:numPr>
-      </w:pPr>
-      <w:r>
-        <w:t>Therefore, to get the outer edges of the disks should be easy.</w:t>
-      </w:r>
-    </w:p>
-    <w:p>
-      <w:pPr>
-        <w:pStyle w:val="NoSpacing"/>
-        <w:numPr>
-          <w:ilvl w:val="1"/>
-          <w:numId w:val="2"/>
-        </w:numPr>
-      </w:pPr>
-      <w:r>
-        <w:t>Tidal features will be no dimmer than mu = 21 mags/arcsec^2.</w:t>
-      </w:r>
-    </w:p>
-    <w:p>
-      <w:pPr>
-        <w:pStyle w:val="NoSpacing"/>
-        <w:numPr>
-          <w:ilvl w:val="0"/>
-          <w:numId w:val="2"/>
-        </w:numPr>
-      </w:pPr>
-      <w:r>
-        <w:t>Can achieve a SNR of 50 with just two hours of exposure on each target.</w:t>
-      </w:r>
-    </w:p>
-    <w:p>
-      <w:pPr>
-        <w:pStyle w:val="NoSpacing"/>
-        <w:numPr>
-          <w:ilvl w:val="0"/>
-          <w:numId w:val="2"/>
-        </w:numPr>
-      </w:pPr>
-      <w:r>
-        <w:t>Hence, asking for 32 hours exposure for full 16 targets. This is a total of 11 interacting systems</w:t>
-      </w:r>
-      <w:r>
-        <w:t xml:space="preserve"> that will be fully observed.</w:t>
+        <w:rPr>
+          <w:rFonts w:cstheme="minorHAnsi"/>
+        </w:rPr>
+        <w:t xml:space="preserve"> to WEAVE. </w:t>
       </w:r>
     </w:p>
     <w:sectPr>
@@ -2606,11 +3702,100 @@
       </w:pPr>
     </w:lvl>
   </w:abstractNum>
+  <w:abstractNum w:abstractNumId="2" w15:restartNumberingAfterBreak="0">
+    <w:nsid w:val="4C842384"/>
+    <w:multiLevelType w:val="hybridMultilevel"/>
+    <w:tmpl w:val="6C6ABB74"/>
+    <w:lvl w:ilvl="0" w:tplc="0409000F">
+      <w:start w:val="1"/>
+      <w:numFmt w:val="decimal"/>
+      <w:lvlText w:val="%1."/>
+      <w:lvlJc w:val="left"/>
+      <w:pPr>
+        <w:ind w:left="720" w:hanging="360"/>
+      </w:pPr>
+    </w:lvl>
+    <w:lvl w:ilvl="1" w:tplc="04090019">
+      <w:start w:val="1"/>
+      <w:numFmt w:val="lowerLetter"/>
+      <w:lvlText w:val="%2."/>
+      <w:lvlJc w:val="left"/>
+      <w:pPr>
+        <w:ind w:left="1440" w:hanging="360"/>
+      </w:pPr>
+    </w:lvl>
+    <w:lvl w:ilvl="2" w:tplc="0409001B">
+      <w:start w:val="1"/>
+      <w:numFmt w:val="lowerRoman"/>
+      <w:lvlText w:val="%3."/>
+      <w:lvlJc w:val="right"/>
+      <w:pPr>
+        <w:ind w:left="2160" w:hanging="180"/>
+      </w:pPr>
+    </w:lvl>
+    <w:lvl w:ilvl="3" w:tplc="0409000F" w:tentative="1">
+      <w:start w:val="1"/>
+      <w:numFmt w:val="decimal"/>
+      <w:lvlText w:val="%4."/>
+      <w:lvlJc w:val="left"/>
+      <w:pPr>
+        <w:ind w:left="2880" w:hanging="360"/>
+      </w:pPr>
+    </w:lvl>
+    <w:lvl w:ilvl="4" w:tplc="04090019" w:tentative="1">
+      <w:start w:val="1"/>
+      <w:numFmt w:val="lowerLetter"/>
+      <w:lvlText w:val="%5."/>
+      <w:lvlJc w:val="left"/>
+      <w:pPr>
+        <w:ind w:left="3600" w:hanging="360"/>
+      </w:pPr>
+    </w:lvl>
+    <w:lvl w:ilvl="5" w:tplc="0409001B" w:tentative="1">
+      <w:start w:val="1"/>
+      <w:numFmt w:val="lowerRoman"/>
+      <w:lvlText w:val="%6."/>
+      <w:lvlJc w:val="right"/>
+      <w:pPr>
+        <w:ind w:left="4320" w:hanging="180"/>
+      </w:pPr>
+    </w:lvl>
+    <w:lvl w:ilvl="6" w:tplc="0409000F" w:tentative="1">
+      <w:start w:val="1"/>
+      <w:numFmt w:val="decimal"/>
+      <w:lvlText w:val="%7."/>
+      <w:lvlJc w:val="left"/>
+      <w:pPr>
+        <w:ind w:left="5040" w:hanging="360"/>
+      </w:pPr>
+    </w:lvl>
+    <w:lvl w:ilvl="7" w:tplc="04090019" w:tentative="1">
+      <w:start w:val="1"/>
+      <w:numFmt w:val="lowerLetter"/>
+      <w:lvlText w:val="%8."/>
+      <w:lvlJc w:val="left"/>
+      <w:pPr>
+        <w:ind w:left="5760" w:hanging="360"/>
+      </w:pPr>
+    </w:lvl>
+    <w:lvl w:ilvl="8" w:tplc="0409001B" w:tentative="1">
+      <w:start w:val="1"/>
+      <w:numFmt w:val="lowerRoman"/>
+      <w:lvlText w:val="%9."/>
+      <w:lvlJc w:val="right"/>
+      <w:pPr>
+        <w:ind w:left="6480" w:hanging="180"/>
+      </w:pPr>
+    </w:lvl>
+  </w:abstractNum>
   <w:num w:numId="1">
     <w:abstractNumId w:val="1"/>
   </w:num>
   <w:num w:numId="2">
     <w:abstractNumId w:val="0"/>
+  </w:num>
+  <w:num w:numId="3">
+    <w:abstractNumId w:val="2"/>
   </w:num>
 </w:numbering>
 </file>
@@ -3016,6 +4201,7 @@
   <w:style w:type="character" w:default="1" w:styleId="DefaultParagraphFont">
     <w:name w:val="Default Paragraph Font"/>
     <w:uiPriority w:val="1"/>
+    <w:semiHidden/>
     <w:unhideWhenUsed/>
   </w:style>
   <w:style w:type="table" w:default="1" w:styleId="TableNormal">

</xml_diff>

<commit_message>
Fully redrafted proposal document, added references and added summary. Redraft of summary required and one more read and then ready to send.
</commit_message>
<xml_diff>
--- a/proposal/proposal-doc.docx
+++ b/proposal/proposal-doc.docx
@@ -63,10 +63,7 @@
         <w:fldChar w:fldCharType="begin"/>
       </w:r>
       <w:r>
-        <w:instrText xml:space="preserve"> HYPERLINK "https://ui.adsabs.harvard.edu/abs/1972ApJ.</w:instrText>
-      </w:r>
-      <w:r>
-        <w:instrText xml:space="preserve">..178..623T/abstract" </w:instrText>
+        <w:instrText xml:space="preserve"> HYPERLINK "https://ui.adsabs.harvard.edu/abs/1972ApJ...178..623T/abstract" </w:instrText>
       </w:r>
       <w:r>
         <w:fldChar w:fldCharType="separate"/>
@@ -1872,8 +1869,6 @@
         </w:rPr>
         <w:t>sixteen</w:t>
       </w:r>
-      <w:bookmarkStart w:id="0" w:name="_GoBack"/>
-      <w:bookmarkEnd w:id="0"/>
       <w:r>
         <w:rPr>
           <w:lang w:val="en-GB"/>
@@ -3056,87 +3051,95 @@
         </w:rPr>
         <w:t>5003</w:t>
       </w:r>
-      <w:bookmarkStart w:id="1" w:name="_Hlk144552852"/>
+      <w:bookmarkStart w:id="0" w:name="_Hlk144552852"/>
       <w:r>
         <w:rPr>
           <w:rFonts w:ascii="Cambria Math" w:hAnsi="Cambria Math" w:cstheme="minorHAnsi"/>
         </w:rPr>
         <w:t>Å</w:t>
       </w:r>
+      <w:bookmarkEnd w:id="0"/>
+      <w:r>
+        <w:rPr>
+          <w:rFonts w:cstheme="minorHAnsi"/>
+        </w:rPr>
+        <w:t xml:space="preserve"> &lt; [OIII] &lt; 5156</w:t>
+      </w:r>
+      <w:r>
+        <w:rPr>
+          <w:rFonts w:ascii="Cambria Math" w:hAnsi="Cambria Math" w:cstheme="minorHAnsi"/>
+        </w:rPr>
+        <w:t xml:space="preserve">Å, </w:t>
+      </w:r>
+      <w:r>
+        <w:rPr>
+          <w:rFonts w:cstheme="minorHAnsi"/>
+        </w:rPr>
+        <w:t>6643</w:t>
+      </w:r>
+      <w:r>
+        <w:rPr>
+          <w:rFonts w:ascii="Cambria Math" w:hAnsi="Cambria Math" w:cstheme="minorHAnsi"/>
+        </w:rPr>
+        <w:t xml:space="preserve">Å </w:t>
+      </w:r>
+      <w:r>
+        <w:rPr>
+          <w:rFonts w:cstheme="minorHAnsi"/>
+        </w:rPr>
+        <w:t>&lt; [NII] &lt; 6848</w:t>
+      </w:r>
+      <w:r>
+        <w:rPr>
+          <w:rFonts w:ascii="Cambria Math" w:hAnsi="Cambria Math" w:cstheme="minorHAnsi"/>
+        </w:rPr>
+        <w:t xml:space="preserve">Å and </w:t>
+      </w:r>
+      <w:r>
+        <w:rPr>
+          <w:rFonts w:cstheme="minorHAnsi"/>
+        </w:rPr>
+        <w:t>4904</w:t>
+      </w:r>
+      <w:r>
+        <w:rPr>
+          <w:rFonts w:ascii="Cambria Math" w:hAnsi="Cambria Math" w:cstheme="minorHAnsi"/>
+        </w:rPr>
+        <w:t xml:space="preserve">Å </w:t>
+      </w:r>
+      <w:r>
+        <w:rPr>
+          <w:rFonts w:cstheme="minorHAnsi"/>
+        </w:rPr>
+        <w:t xml:space="preserve">&lt; </w:t>
+      </w:r>
+      <w:r>
+        <w:rPr>
+          <w:rFonts w:cstheme="minorHAnsi"/>
+          <w:i/>
+        </w:rPr>
+        <w:t>H</w:t>
+      </w:r>
+      <w:r>
+        <w:rPr>
+          <w:rFonts w:ascii="Cambria Math" w:hAnsi="Cambria Math" w:cstheme="minorHAnsi"/>
+        </w:rPr>
+        <w:t xml:space="preserve">β </w:t>
+      </w:r>
+      <w:r>
+        <w:rPr>
+          <w:rFonts w:cstheme="minorHAnsi"/>
+        </w:rPr>
+        <w:t>&lt; 5</w:t>
+      </w:r>
+      <w:r>
+        <w:rPr>
+          <w:rFonts w:cstheme="minorHAnsi"/>
+        </w:rPr>
+        <w:t>055</w:t>
+      </w:r>
+      <w:bookmarkStart w:id="1" w:name="_GoBack"/>
       <w:bookmarkEnd w:id="1"/>
-      <w:r>
-        <w:rPr>
-          <w:rFonts w:cstheme="minorHAnsi"/>
-        </w:rPr>
-        <w:t xml:space="preserve"> &lt; [OIII] &lt; 5156</w:t>
-      </w:r>
-      <w:r>
-        <w:rPr>
-          <w:rFonts w:ascii="Cambria Math" w:hAnsi="Cambria Math" w:cstheme="minorHAnsi"/>
-        </w:rPr>
-        <w:t xml:space="preserve">Å, </w:t>
-      </w:r>
-      <w:r>
-        <w:rPr>
-          <w:rFonts w:cstheme="minorHAnsi"/>
-        </w:rPr>
-        <w:t>6643</w:t>
-      </w:r>
-      <w:r>
-        <w:rPr>
-          <w:rFonts w:ascii="Cambria Math" w:hAnsi="Cambria Math" w:cstheme="minorHAnsi"/>
-        </w:rPr>
-        <w:t xml:space="preserve">Å </w:t>
-      </w:r>
-      <w:r>
-        <w:rPr>
-          <w:rFonts w:cstheme="minorHAnsi"/>
-        </w:rPr>
-        <w:t>&lt; [NII] &lt; 6848</w:t>
-      </w:r>
-      <w:r>
-        <w:rPr>
-          <w:rFonts w:ascii="Cambria Math" w:hAnsi="Cambria Math" w:cstheme="minorHAnsi"/>
-        </w:rPr>
-        <w:t xml:space="preserve">Å and </w:t>
-      </w:r>
-      <w:r>
-        <w:rPr>
-          <w:rFonts w:cstheme="minorHAnsi"/>
-        </w:rPr>
-        <w:t>5051</w:t>
-      </w:r>
-      <w:r>
-        <w:rPr>
-          <w:rFonts w:ascii="Cambria Math" w:hAnsi="Cambria Math" w:cstheme="minorHAnsi"/>
-        </w:rPr>
-        <w:t xml:space="preserve">Å </w:t>
-      </w:r>
-      <w:r>
-        <w:rPr>
-          <w:rFonts w:cstheme="minorHAnsi"/>
-        </w:rPr>
-        <w:t xml:space="preserve">&lt; </w:t>
-      </w:r>
-      <w:r>
-        <w:rPr>
-          <w:rFonts w:cstheme="minorHAnsi"/>
-          <w:i/>
-        </w:rPr>
-        <w:t>H</w:t>
-      </w:r>
-      <w:r>
-        <w:rPr>
-          <w:rFonts w:ascii="Cambria Math" w:hAnsi="Cambria Math" w:cstheme="minorHAnsi"/>
-        </w:rPr>
-        <w:t xml:space="preserve">β </w:t>
-      </w:r>
-      <w:r>
-        <w:rPr>
-          <w:rFonts w:cstheme="minorHAnsi"/>
-        </w:rPr>
-        <w:t>&lt; 5207</w:t>
-      </w:r>
       <w:r>
         <w:rPr>
           <w:rFonts w:ascii="Cambria Math" w:hAnsi="Cambria Math" w:cstheme="minorHAnsi"/>

</xml_diff>